<commit_message>
AJout Documents Roue Motrice
</commit_message>
<xml_diff>
--- a/Concevoir/03_LiaisonsEncastrementDemontables/TD_02_RoueMotrice/Word_2014/07_Cpt_03_LiaionsEncastrementDemontables_TD_02_RoueMotrice.docx
+++ b/Concevoir/03_LiaisonsEncastrementDemontables/TD_02_RoueMotrice/Word_2014/07_Cpt_03_LiaionsEncastrementDemontables_TD_02_RoueMotrice.docx
@@ -15,6 +15,8 @@
           <w:sz w:val="40"/>
         </w:rPr>
       </w:pPr>
+      <w:bookmarkStart w:id="0" w:name="_GoBack"/>
+      <w:bookmarkEnd w:id="0"/>
       <w:r>
         <w:rPr>
           <w:sz w:val="40"/>
@@ -100,8 +102,8 @@
           <w:sz w:val="28"/>
         </w:rPr>
       </w:pPr>
-      <w:bookmarkStart w:id="0" w:name="_Toc525438002"/>
-      <w:bookmarkStart w:id="1" w:name="_Toc366168045"/>
+      <w:bookmarkStart w:id="1" w:name="_Toc525438002"/>
+      <w:bookmarkStart w:id="2" w:name="_Toc366168045"/>
       <w:r>
         <w:rPr>
           <w:sz w:val="28"/>
@@ -112,17 +114,30 @@
         <w:rPr>
           <w:sz w:val="28"/>
         </w:rPr>
-        <w:t xml:space="preserve"> 01 – </w:t>
-      </w:r>
-      <w:bookmarkEnd w:id="0"/>
+        <w:t xml:space="preserve"> 0</w:t>
+      </w:r>
+      <w:r>
+        <w:rPr>
+          <w:sz w:val="28"/>
+        </w:rPr>
+        <w:t>2</w:t>
+      </w:r>
+      <w:r>
+        <w:rPr>
+          <w:sz w:val="28"/>
+        </w:rPr>
+        <w:t xml:space="preserve"> – </w:t>
+      </w:r>
       <w:bookmarkEnd w:id="1"/>
+      <w:bookmarkEnd w:id="2"/>
       <w:r>
         <w:rPr>
           <w:sz w:val="28"/>
         </w:rPr>
-        <w:t>Moteur de modélisme</w:t>
+        <w:t>Roue motrice de chariot</w:t>
       </w:r>
     </w:p>
+    <w:p/>
     <w:p>
       <w:pPr>
         <w:pStyle w:val="Titre2"/>
@@ -132,14 +147,1076 @@
         </w:numPr>
       </w:pPr>
       <w:r>
-        <w:t>Mise en situation</w:t>
+        <w:t>Chariot motorisé HYSTER</w:t>
       </w:r>
     </w:p>
+    <w:p/>
+    <w:p>
+      <w:r>
+        <w:rPr>
+          <w:noProof/>
+          <w:lang w:eastAsia="fr-FR"/>
+        </w:rPr>
+        <w:drawing>
+          <wp:anchor distT="0" distB="0" distL="114300" distR="114300" simplePos="0" relativeHeight="251659264" behindDoc="0" locked="0" layoutInCell="1" allowOverlap="1" wp14:anchorId="5938999A" wp14:editId="6B698435">
+            <wp:simplePos x="0" y="0"/>
+            <wp:positionH relativeFrom="column">
+              <wp:posOffset>4204970</wp:posOffset>
+            </wp:positionH>
+            <wp:positionV relativeFrom="paragraph">
+              <wp:posOffset>13335</wp:posOffset>
+            </wp:positionV>
+            <wp:extent cx="2465070" cy="1816735"/>
+            <wp:effectExtent l="0" t="0" r="0" b="0"/>
+            <wp:wrapSquare wrapText="bothSides"/>
+            <wp:docPr id="2" name="Image 2"/>
+            <wp:cNvGraphicFramePr>
+              <a:graphicFrameLocks xmlns:a="http://schemas.openxmlformats.org/drawingml/2006/main" noChangeAspect="1"/>
+            </wp:cNvGraphicFramePr>
+            <a:graphic xmlns:a="http://schemas.openxmlformats.org/drawingml/2006/main">
+              <a:graphicData uri="http://schemas.openxmlformats.org/drawingml/2006/picture">
+                <pic:pic xmlns:pic="http://schemas.openxmlformats.org/drawingml/2006/picture">
+                  <pic:nvPicPr>
+                    <pic:cNvPr id="0" name="Picture 8"/>
+                    <pic:cNvPicPr>
+                      <a:picLocks noChangeAspect="1" noChangeArrowheads="1"/>
+                    </pic:cNvPicPr>
+                  </pic:nvPicPr>
+                  <pic:blipFill>
+                    <a:blip r:embed="rId10">
+                      <a:extLst>
+                        <a:ext uri="{28A0092B-C50C-407E-A947-70E740481C1C}">
+                          <a14:useLocalDpi xmlns:a14="http://schemas.microsoft.com/office/drawing/2010/main" val="0"/>
+                        </a:ext>
+                      </a:extLst>
+                    </a:blip>
+                    <a:srcRect/>
+                    <a:stretch>
+                      <a:fillRect/>
+                    </a:stretch>
+                  </pic:blipFill>
+                  <pic:spPr bwMode="auto">
+                    <a:xfrm>
+                      <a:off x="0" y="0"/>
+                      <a:ext cx="2465070" cy="1816735"/>
+                    </a:xfrm>
+                    <a:prstGeom prst="rect">
+                      <a:avLst/>
+                    </a:prstGeom>
+                    <a:noFill/>
+                    <a:ln>
+                      <a:noFill/>
+                    </a:ln>
+                  </pic:spPr>
+                </pic:pic>
+              </a:graphicData>
+            </a:graphic>
+          </wp:anchor>
+        </w:drawing>
+      </w:r>
+      <w:r>
+        <w:t xml:space="preserve">On s’intéresse à un chariot motorisé du fabricant HYSTER utilisé pour assister des opérateurs dans des tâches de manutention de charges lourdes. </w:t>
+      </w:r>
+    </w:p>
+    <w:p>
+      <w:r>
+        <w:t xml:space="preserve">La rotation du timon autour d’un axe vertical permet de diriger le chariot dans la direction souhaitée. </w:t>
+      </w:r>
+    </w:p>
+    <w:p>
+      <w:r>
+        <w:t>La rotation du timon autour d’un axe horizontal permet de freiner le chariot. Le freinage (frein à sangle agissant sur la poulie 38) est automatiquement appliqué et le courant coupé lorsque le timon se trouve en position haute ou basse.</w:t>
+      </w:r>
+    </w:p>
+    <w:p>
+      <w:r>
+        <w:t xml:space="preserve">Les commandes des vitesses avant et arrière et la commande d’élévation de la fourche qui supporte la charge sont </w:t>
+      </w:r>
+      <w:proofErr w:type="gramStart"/>
+      <w:r>
+        <w:t>placées</w:t>
+      </w:r>
+      <w:proofErr w:type="gramEnd"/>
+      <w:r>
+        <w:t xml:space="preserve"> sur la poignée du timon, sous la main de l’utilisateur. </w:t>
+      </w:r>
+    </w:p>
+    <w:p>
+      <w:r>
+        <w:t xml:space="preserve">L’étude porte plus particulièrement sur l’unité </w:t>
+      </w:r>
+      <w:r>
+        <w:rPr>
+          <w:b/>
+          <w:bCs/>
+        </w:rPr>
+        <w:t xml:space="preserve">motrice </w:t>
+      </w:r>
+      <w:r>
+        <w:t xml:space="preserve">et </w:t>
+      </w:r>
+      <w:r>
+        <w:rPr>
+          <w:b/>
+          <w:bCs/>
+        </w:rPr>
+        <w:t xml:space="preserve">directrice </w:t>
+      </w:r>
+      <w:r>
+        <w:t xml:space="preserve">du chariot. Cet ensemble se compose de : </w:t>
+      </w:r>
+    </w:p>
+    <w:p>
+      <w:pPr>
+        <w:pStyle w:val="Paragraphedeliste"/>
+        <w:numPr>
+          <w:ilvl w:val="0"/>
+          <w:numId w:val="32"/>
+        </w:numPr>
+        <w:spacing w:before="60"/>
+        <w:ind w:firstLine="284"/>
+      </w:pPr>
+      <w:r>
+        <w:t xml:space="preserve">un moteur à courant continu M, 24 Volts, à axe vertical, à fixation par bride, alimenté par batteries. N=1500 tr/min ; accouplé à l’arbre d’entrée 26. </w:t>
+      </w:r>
+    </w:p>
+    <w:p>
+      <w:pPr>
+        <w:pStyle w:val="Paragraphedeliste"/>
+        <w:numPr>
+          <w:ilvl w:val="0"/>
+          <w:numId w:val="32"/>
+        </w:numPr>
+        <w:spacing w:before="60"/>
+        <w:ind w:firstLine="284"/>
+      </w:pPr>
+      <w:r>
+        <w:t>une chaîne cinématique composée d’un train d’engrenages.</w:t>
+      </w:r>
+    </w:p>
+    <w:p/>
+    <w:p/>
+    <w:p>
+      <w:pPr>
+        <w:jc w:val="center"/>
+      </w:pPr>
+      <w:r>
+        <w:rPr>
+          <w:noProof/>
+          <w:lang w:eastAsia="fr-FR"/>
+        </w:rPr>
+        <w:drawing>
+          <wp:inline distT="0" distB="0" distL="0" distR="0" wp14:anchorId="59BEC4A4">
+            <wp:extent cx="5175749" cy="934639"/>
+            <wp:effectExtent l="0" t="0" r="0" b="0"/>
+            <wp:docPr id="5" name="Image 5"/>
+            <wp:cNvGraphicFramePr>
+              <a:graphicFrameLocks xmlns:a="http://schemas.openxmlformats.org/drawingml/2006/main" noChangeAspect="1"/>
+            </wp:cNvGraphicFramePr>
+            <a:graphic xmlns:a="http://schemas.openxmlformats.org/drawingml/2006/main">
+              <a:graphicData uri="http://schemas.openxmlformats.org/drawingml/2006/picture">
+                <pic:pic xmlns:pic="http://schemas.openxmlformats.org/drawingml/2006/picture">
+                  <pic:nvPicPr>
+                    <pic:cNvPr id="0" name="Picture 2"/>
+                    <pic:cNvPicPr>
+                      <a:picLocks noChangeAspect="1" noChangeArrowheads="1"/>
+                    </pic:cNvPicPr>
+                  </pic:nvPicPr>
+                  <pic:blipFill>
+                    <a:blip r:embed="rId11">
+                      <a:extLst>
+                        <a:ext uri="{28A0092B-C50C-407E-A947-70E740481C1C}">
+                          <a14:useLocalDpi xmlns:a14="http://schemas.microsoft.com/office/drawing/2010/main" val="0"/>
+                        </a:ext>
+                      </a:extLst>
+                    </a:blip>
+                    <a:srcRect/>
+                    <a:stretch>
+                      <a:fillRect/>
+                    </a:stretch>
+                  </pic:blipFill>
+                  <pic:spPr bwMode="auto">
+                    <a:xfrm>
+                      <a:off x="0" y="0"/>
+                      <a:ext cx="5209984" cy="940821"/>
+                    </a:xfrm>
+                    <a:prstGeom prst="rect">
+                      <a:avLst/>
+                    </a:prstGeom>
+                    <a:noFill/>
+                  </pic:spPr>
+                </pic:pic>
+              </a:graphicData>
+            </a:graphic>
+          </wp:inline>
+        </w:drawing>
+      </w:r>
+    </w:p>
+    <w:p>
+      <w:pPr>
+        <w:jc w:val="center"/>
+        <w:rPr>
+          <w:i/>
+        </w:rPr>
+      </w:pPr>
+      <w:r>
+        <w:rPr>
+          <w:i/>
+        </w:rPr>
+        <w:t>Cahier des charges partiel de l’élévateur</w:t>
+      </w:r>
+    </w:p>
+    <w:p/>
+    <w:p>
+      <w:pPr>
+        <w:pStyle w:val="Sous-Titre"/>
+      </w:pPr>
+      <w:r>
+        <w:t>Respect de la vitesse maximale de l’élévateur</w:t>
+      </w:r>
+    </w:p>
+    <w:p>
+      <w:r>
+        <w:rPr>
+          <w:noProof/>
+          <w:lang w:eastAsia="fr-FR"/>
+        </w:rPr>
+        <w:drawing>
+          <wp:anchor distT="0" distB="0" distL="114300" distR="114300" simplePos="0" relativeHeight="251660288" behindDoc="0" locked="0" layoutInCell="1" allowOverlap="1" wp14:anchorId="219C1FAF" wp14:editId="7D784A1F">
+            <wp:simplePos x="0" y="0"/>
+            <wp:positionH relativeFrom="column">
+              <wp:posOffset>3725545</wp:posOffset>
+            </wp:positionH>
+            <wp:positionV relativeFrom="paragraph">
+              <wp:posOffset>262890</wp:posOffset>
+            </wp:positionV>
+            <wp:extent cx="2891155" cy="2514600"/>
+            <wp:effectExtent l="0" t="0" r="0" b="0"/>
+            <wp:wrapSquare wrapText="bothSides"/>
+            <wp:docPr id="3" name="Image 3"/>
+            <wp:cNvGraphicFramePr>
+              <a:graphicFrameLocks xmlns:a="http://schemas.openxmlformats.org/drawingml/2006/main" noChangeAspect="1"/>
+            </wp:cNvGraphicFramePr>
+            <a:graphic xmlns:a="http://schemas.openxmlformats.org/drawingml/2006/main">
+              <a:graphicData uri="http://schemas.openxmlformats.org/drawingml/2006/picture">
+                <pic:pic xmlns:pic="http://schemas.openxmlformats.org/drawingml/2006/picture">
+                  <pic:nvPicPr>
+                    <pic:cNvPr id="0" name="Picture 9"/>
+                    <pic:cNvPicPr>
+                      <a:picLocks noChangeAspect="1" noChangeArrowheads="1"/>
+                    </pic:cNvPicPr>
+                  </pic:nvPicPr>
+                  <pic:blipFill>
+                    <a:blip r:embed="rId12">
+                      <a:extLst>
+                        <a:ext uri="{28A0092B-C50C-407E-A947-70E740481C1C}">
+                          <a14:useLocalDpi xmlns:a14="http://schemas.microsoft.com/office/drawing/2010/main" val="0"/>
+                        </a:ext>
+                      </a:extLst>
+                    </a:blip>
+                    <a:srcRect/>
+                    <a:stretch>
+                      <a:fillRect/>
+                    </a:stretch>
+                  </pic:blipFill>
+                  <pic:spPr bwMode="auto">
+                    <a:xfrm>
+                      <a:off x="0" y="0"/>
+                      <a:ext cx="2891155" cy="2514600"/>
+                    </a:xfrm>
+                    <a:prstGeom prst="rect">
+                      <a:avLst/>
+                    </a:prstGeom>
+                    <a:noFill/>
+                    <a:ln>
+                      <a:noFill/>
+                    </a:ln>
+                  </pic:spPr>
+                </pic:pic>
+              </a:graphicData>
+            </a:graphic>
+          </wp:anchor>
+        </w:drawing>
+      </w:r>
+    </w:p>
+    <w:p>
+      <w:r>
+        <w:t>Les engrenages ont un module de 1,5. On donne le nombre de dents des différentes roues dentées :</w:t>
+      </w:r>
+    </w:p>
+    <w:p/>
+    <w:tbl>
+      <w:tblPr>
+        <w:tblStyle w:val="Trameclaire-Accent12"/>
+        <w:tblW w:w="0" w:type="auto"/>
+        <w:tblInd w:w="462" w:type="dxa"/>
+        <w:tblLook w:val="04A0" w:firstRow="1" w:lastRow="0" w:firstColumn="1" w:lastColumn="0" w:noHBand="0" w:noVBand="1"/>
+      </w:tblPr>
+      <w:tblGrid>
+        <w:gridCol w:w="1526"/>
+        <w:gridCol w:w="2835"/>
+      </w:tblGrid>
+      <w:tr>
+        <w:trPr>
+          <w:cnfStyle w:val="100000000000" w:firstRow="1" w:lastRow="0" w:firstColumn="0" w:lastColumn="0" w:oddVBand="0" w:evenVBand="0" w:oddHBand="0" w:evenHBand="0" w:firstRowFirstColumn="0" w:firstRowLastColumn="0" w:lastRowFirstColumn="0" w:lastRowLastColumn="0"/>
+          <w:trHeight w:val="322"/>
+        </w:trPr>
+        <w:tc>
+          <w:tcPr>
+            <w:cnfStyle w:val="001000000000" w:firstRow="0" w:lastRow="0" w:firstColumn="1" w:lastColumn="0" w:oddVBand="0" w:evenVBand="0" w:oddHBand="0" w:evenHBand="0" w:firstRowFirstColumn="0" w:firstRowLastColumn="0" w:lastRowFirstColumn="0" w:lastRowLastColumn="0"/>
+            <w:tcW w:w="1526" w:type="dxa"/>
+          </w:tcPr>
+          <w:p>
+            <w:pPr>
+              <w:jc w:val="center"/>
+            </w:pPr>
+            <w:r>
+              <w:t>Pièces</w:t>
+            </w:r>
+          </w:p>
+        </w:tc>
+        <w:tc>
+          <w:tcPr>
+            <w:tcW w:w="2835" w:type="dxa"/>
+          </w:tcPr>
+          <w:p>
+            <w:pPr>
+              <w:jc w:val="center"/>
+              <w:cnfStyle w:val="100000000000" w:firstRow="1" w:lastRow="0" w:firstColumn="0" w:lastColumn="0" w:oddVBand="0" w:evenVBand="0" w:oddHBand="0" w:evenHBand="0" w:firstRowFirstColumn="0" w:firstRowLastColumn="0" w:lastRowFirstColumn="0" w:lastRowLastColumn="0"/>
+            </w:pPr>
+            <w:r>
+              <w:t>Nombre de dents</w:t>
+            </w:r>
+          </w:p>
+        </w:tc>
+      </w:tr>
+      <w:tr>
+        <w:trPr>
+          <w:cnfStyle w:val="000000100000" w:firstRow="0" w:lastRow="0" w:firstColumn="0" w:lastColumn="0" w:oddVBand="0" w:evenVBand="0" w:oddHBand="1" w:evenHBand="0" w:firstRowFirstColumn="0" w:firstRowLastColumn="0" w:lastRowFirstColumn="0" w:lastRowLastColumn="0"/>
+          <w:trHeight w:val="341"/>
+        </w:trPr>
+        <w:tc>
+          <w:tcPr>
+            <w:cnfStyle w:val="001000000000" w:firstRow="0" w:lastRow="0" w:firstColumn="1" w:lastColumn="0" w:oddVBand="0" w:evenVBand="0" w:oddHBand="0" w:evenHBand="0" w:firstRowFirstColumn="0" w:firstRowLastColumn="0" w:lastRowFirstColumn="0" w:lastRowLastColumn="0"/>
+            <w:tcW w:w="1526" w:type="dxa"/>
+          </w:tcPr>
+          <w:p>
+            <w:r>
+              <w:t>27</w:t>
+            </w:r>
+          </w:p>
+        </w:tc>
+        <w:tc>
+          <w:tcPr>
+            <w:tcW w:w="2835" w:type="dxa"/>
+          </w:tcPr>
+          <w:p>
+            <w:pPr>
+              <w:cnfStyle w:val="000000100000" w:firstRow="0" w:lastRow="0" w:firstColumn="0" w:lastColumn="0" w:oddVBand="0" w:evenVBand="0" w:oddHBand="1" w:evenHBand="0" w:firstRowFirstColumn="0" w:firstRowLastColumn="0" w:lastRowFirstColumn="0" w:lastRowLastColumn="0"/>
+            </w:pPr>
+            <w:r>
+              <w:t>16</w:t>
+            </w:r>
+          </w:p>
+        </w:tc>
+      </w:tr>
+      <w:tr>
+        <w:trPr>
+          <w:trHeight w:val="322"/>
+        </w:trPr>
+        <w:tc>
+          <w:tcPr>
+            <w:cnfStyle w:val="001000000000" w:firstRow="0" w:lastRow="0" w:firstColumn="1" w:lastColumn="0" w:oddVBand="0" w:evenVBand="0" w:oddHBand="0" w:evenHBand="0" w:firstRowFirstColumn="0" w:firstRowLastColumn="0" w:lastRowFirstColumn="0" w:lastRowLastColumn="0"/>
+            <w:tcW w:w="1526" w:type="dxa"/>
+          </w:tcPr>
+          <w:p>
+            <w:r>
+              <w:t>35</w:t>
+            </w:r>
+          </w:p>
+        </w:tc>
+        <w:tc>
+          <w:tcPr>
+            <w:tcW w:w="2835" w:type="dxa"/>
+          </w:tcPr>
+          <w:p>
+            <w:pPr>
+              <w:cnfStyle w:val="000000000000" w:firstRow="0" w:lastRow="0" w:firstColumn="0" w:lastColumn="0" w:oddVBand="0" w:evenVBand="0" w:oddHBand="0" w:evenHBand="0" w:firstRowFirstColumn="0" w:firstRowLastColumn="0" w:lastRowFirstColumn="0" w:lastRowLastColumn="0"/>
+            </w:pPr>
+            <w:r>
+              <w:t>84</w:t>
+            </w:r>
+          </w:p>
+        </w:tc>
+      </w:tr>
+      <w:tr>
+        <w:trPr>
+          <w:cnfStyle w:val="000000100000" w:firstRow="0" w:lastRow="0" w:firstColumn="0" w:lastColumn="0" w:oddVBand="0" w:evenVBand="0" w:oddHBand="1" w:evenHBand="0" w:firstRowFirstColumn="0" w:firstRowLastColumn="0" w:lastRowFirstColumn="0" w:lastRowLastColumn="0"/>
+          <w:trHeight w:val="322"/>
+        </w:trPr>
+        <w:tc>
+          <w:tcPr>
+            <w:cnfStyle w:val="001000000000" w:firstRow="0" w:lastRow="0" w:firstColumn="1" w:lastColumn="0" w:oddVBand="0" w:evenVBand="0" w:oddHBand="0" w:evenHBand="0" w:firstRowFirstColumn="0" w:firstRowLastColumn="0" w:lastRowFirstColumn="0" w:lastRowLastColumn="0"/>
+            <w:tcW w:w="1526" w:type="dxa"/>
+          </w:tcPr>
+          <w:p>
+            <w:r>
+              <w:t>5</w:t>
+            </w:r>
+          </w:p>
+        </w:tc>
+        <w:tc>
+          <w:tcPr>
+            <w:tcW w:w="2835" w:type="dxa"/>
+          </w:tcPr>
+          <w:p>
+            <w:pPr>
+              <w:cnfStyle w:val="000000100000" w:firstRow="0" w:lastRow="0" w:firstColumn="0" w:lastColumn="0" w:oddVBand="0" w:evenVBand="0" w:oddHBand="1" w:evenHBand="0" w:firstRowFirstColumn="0" w:firstRowLastColumn="0" w:lastRowFirstColumn="0" w:lastRowLastColumn="0"/>
+            </w:pPr>
+            <w:r>
+              <w:t>14</w:t>
+            </w:r>
+          </w:p>
+        </w:tc>
+      </w:tr>
+      <w:tr>
+        <w:trPr>
+          <w:trHeight w:val="341"/>
+        </w:trPr>
+        <w:tc>
+          <w:tcPr>
+            <w:cnfStyle w:val="001000000000" w:firstRow="0" w:lastRow="0" w:firstColumn="1" w:lastColumn="0" w:oddVBand="0" w:evenVBand="0" w:oddHBand="0" w:evenHBand="0" w:firstRowFirstColumn="0" w:firstRowLastColumn="0" w:lastRowFirstColumn="0" w:lastRowLastColumn="0"/>
+            <w:tcW w:w="1526" w:type="dxa"/>
+          </w:tcPr>
+          <w:p>
+            <w:r>
+              <w:t>11</w:t>
+            </w:r>
+          </w:p>
+        </w:tc>
+        <w:tc>
+          <w:tcPr>
+            <w:tcW w:w="2835" w:type="dxa"/>
+          </w:tcPr>
+          <w:p>
+            <w:pPr>
+              <w:cnfStyle w:val="000000000000" w:firstRow="0" w:lastRow="0" w:firstColumn="0" w:lastColumn="0" w:oddVBand="0" w:evenVBand="0" w:oddHBand="0" w:evenHBand="0" w:firstRowFirstColumn="0" w:firstRowLastColumn="0" w:lastRowFirstColumn="0" w:lastRowLastColumn="0"/>
+            </w:pPr>
+            <w:r>
+              <w:t>56</w:t>
+            </w:r>
+          </w:p>
+        </w:tc>
+      </w:tr>
+      <w:tr>
+        <w:trPr>
+          <w:cnfStyle w:val="000000100000" w:firstRow="0" w:lastRow="0" w:firstColumn="0" w:lastColumn="0" w:oddVBand="0" w:evenVBand="0" w:oddHBand="1" w:evenHBand="0" w:firstRowFirstColumn="0" w:firstRowLastColumn="0" w:lastRowFirstColumn="0" w:lastRowLastColumn="0"/>
+          <w:trHeight w:val="322"/>
+        </w:trPr>
+        <w:tc>
+          <w:tcPr>
+            <w:cnfStyle w:val="001000000000" w:firstRow="0" w:lastRow="0" w:firstColumn="1" w:lastColumn="0" w:oddVBand="0" w:evenVBand="0" w:oddHBand="0" w:evenHBand="0" w:firstRowFirstColumn="0" w:firstRowLastColumn="0" w:lastRowFirstColumn="0" w:lastRowLastColumn="0"/>
+            <w:tcW w:w="1526" w:type="dxa"/>
+          </w:tcPr>
+          <w:p>
+            <w:r>
+              <w:t>16</w:t>
+            </w:r>
+          </w:p>
+        </w:tc>
+        <w:tc>
+          <w:tcPr>
+            <w:tcW w:w="2835" w:type="dxa"/>
+          </w:tcPr>
+          <w:p>
+            <w:pPr>
+              <w:cnfStyle w:val="000000100000" w:firstRow="0" w:lastRow="0" w:firstColumn="0" w:lastColumn="0" w:oddVBand="0" w:evenVBand="0" w:oddHBand="1" w:evenHBand="0" w:firstRowFirstColumn="0" w:firstRowLastColumn="0" w:lastRowFirstColumn="0" w:lastRowLastColumn="0"/>
+            </w:pPr>
+            <w:r>
+              <w:t>75</w:t>
+            </w:r>
+          </w:p>
+        </w:tc>
+      </w:tr>
+    </w:tbl>
+    <w:p/>
+    <w:p/>
+    <w:p/>
+    <w:p/>
+    <w:p>
+      <w:pPr>
+        <w:pStyle w:val="Titre3"/>
+        <w:numPr>
+          <w:ilvl w:val="0"/>
+          <w:numId w:val="31"/>
+        </w:numPr>
+        <w:spacing w:before="120"/>
+        <w:rPr>
+          <w:rStyle w:val="lev"/>
+        </w:rPr>
+      </w:pPr>
+      <w:r>
+        <w:rPr>
+          <w:rStyle w:val="lev"/>
+        </w:rPr>
+        <w:lastRenderedPageBreak/>
+        <w:t>Quel est le nom des pièces 11, 22, 28, 46, 47, 48 ?</w:t>
+      </w:r>
+    </w:p>
+    <w:p>
+      <w:pPr>
+        <w:pStyle w:val="Titre3"/>
+        <w:numPr>
+          <w:ilvl w:val="0"/>
+          <w:numId w:val="31"/>
+        </w:numPr>
+        <w:spacing w:before="120"/>
+        <w:rPr>
+          <w:rStyle w:val="lev"/>
+        </w:rPr>
+      </w:pPr>
+      <w:r>
+        <w:rPr>
+          <w:rStyle w:val="lev"/>
+        </w:rPr>
+        <w:t>Quel est le rôle du roulement 13 ?</w:t>
+      </w:r>
+    </w:p>
+    <w:p>
+      <w:pPr>
+        <w:pStyle w:val="Titre3"/>
+        <w:numPr>
+          <w:ilvl w:val="0"/>
+          <w:numId w:val="31"/>
+        </w:numPr>
+        <w:spacing w:before="120"/>
+        <w:rPr>
+          <w:rStyle w:val="lev"/>
+        </w:rPr>
+      </w:pPr>
+      <w:r>
+        <w:rPr>
+          <w:rStyle w:val="lev"/>
+        </w:rPr>
+        <w:t>Quel</w:t>
+      </w:r>
+      <w:r>
+        <w:rPr>
+          <w:rStyle w:val="lev"/>
+        </w:rPr>
+        <w:t>s</w:t>
+      </w:r>
+      <w:r>
+        <w:rPr>
+          <w:rStyle w:val="lev"/>
+        </w:rPr>
+        <w:t xml:space="preserve"> types d’engrenag</w:t>
+      </w:r>
+      <w:r>
+        <w:rPr>
+          <w:rStyle w:val="lev"/>
+        </w:rPr>
+        <w:t>es sont utilisés sur le système ?</w:t>
+      </w:r>
+    </w:p>
+    <w:p>
+      <w:pPr>
+        <w:pStyle w:val="Titre3"/>
+        <w:numPr>
+          <w:ilvl w:val="0"/>
+          <w:numId w:val="31"/>
+        </w:numPr>
+        <w:spacing w:before="120"/>
+        <w:rPr>
+          <w:rStyle w:val="lev"/>
+        </w:rPr>
+      </w:pPr>
+      <w:r>
+        <w:rPr>
+          <w:rStyle w:val="lev"/>
+        </w:rPr>
+        <w:t>Réaliser à main levée le schéma d’architecture du de la liaison entre l’arbre 5 et le bâti. Justifier le choix des liaisons.</w:t>
+      </w:r>
+    </w:p>
+    <w:p>
+      <w:pPr>
+        <w:pStyle w:val="Titre3"/>
+        <w:numPr>
+          <w:ilvl w:val="0"/>
+          <w:numId w:val="31"/>
+        </w:numPr>
+        <w:spacing w:before="120"/>
+        <w:rPr>
+          <w:rStyle w:val="lev"/>
+        </w:rPr>
+      </w:pPr>
+      <w:r>
+        <w:rPr>
+          <w:rStyle w:val="lev"/>
+        </w:rPr>
+        <w:t>Réaliser à main levée le schéma cinématique minimum du système.</w:t>
+      </w:r>
+    </w:p>
+    <w:p>
+      <w:pPr>
+        <w:pStyle w:val="Titre3"/>
+        <w:numPr>
+          <w:ilvl w:val="0"/>
+          <w:numId w:val="31"/>
+        </w:numPr>
+        <w:spacing w:before="120"/>
+        <w:rPr>
+          <w:rStyle w:val="lev"/>
+        </w:rPr>
+      </w:pPr>
+      <w:r>
+        <w:rPr>
+          <w:rStyle w:val="lev"/>
+        </w:rPr>
+        <w:t>Quel est le rapport de réduction du train d’engrenages ?</w:t>
+      </w:r>
+    </w:p>
+    <w:p>
+      <w:pPr>
+        <w:pStyle w:val="Titre3"/>
+        <w:numPr>
+          <w:ilvl w:val="0"/>
+          <w:numId w:val="0"/>
+        </w:numPr>
+        <w:rPr>
+          <w:b w:val="0"/>
+        </w:rPr>
+      </w:pPr>
+      <w:r>
+        <w:rPr>
+          <w:b w:val="0"/>
+        </w:rPr>
+        <w:t>On note :</w:t>
+      </w:r>
+    </w:p>
+    <w:p>
+      <w:pPr>
+        <w:pStyle w:val="Titre3"/>
+        <w:numPr>
+          <w:ilvl w:val="1"/>
+          <w:numId w:val="31"/>
+        </w:numPr>
+        <w:spacing w:before="120"/>
+        <w:rPr>
+          <w:b w:val="0"/>
+        </w:rPr>
+      </w:pPr>
+      <m:oMath>
+        <m:sSub>
+          <m:sSubPr>
+            <m:ctrlPr>
+              <w:rPr>
+                <w:rFonts w:ascii="Cambria Math" w:hAnsi="Cambria Math"/>
+                <w:b w:val="0"/>
+              </w:rPr>
+            </m:ctrlPr>
+          </m:sSubPr>
+          <m:e>
+            <m:r>
+              <m:rPr>
+                <m:sty m:val="bi"/>
+              </m:rPr>
+              <w:rPr>
+                <w:rFonts w:ascii="Cambria Math" w:hAnsi="Cambria Math"/>
+              </w:rPr>
+              <m:t>V</m:t>
+            </m:r>
+          </m:e>
+          <m:sub>
+            <m:r>
+              <m:rPr>
+                <m:sty m:val="bi"/>
+              </m:rPr>
+              <w:rPr>
+                <w:rFonts w:ascii="Cambria Math" w:hAnsi="Cambria Math"/>
+              </w:rPr>
+              <m:t>c</m:t>
+            </m:r>
+          </m:sub>
+        </m:sSub>
+      </m:oMath>
+      <w:r>
+        <w:rPr>
+          <w:b w:val="0"/>
+        </w:rPr>
+        <w:t xml:space="preserve"> </w:t>
+      </w:r>
+      <w:proofErr w:type="gramStart"/>
+      <w:r>
+        <w:rPr>
+          <w:b w:val="0"/>
+        </w:rPr>
+        <w:t>la</w:t>
+      </w:r>
+      <w:proofErr w:type="gramEnd"/>
+      <w:r>
+        <w:rPr>
+          <w:b w:val="0"/>
+        </w:rPr>
+        <w:t xml:space="preserve"> vitesse du chariot en m/s ;</w:t>
+      </w:r>
+    </w:p>
+    <w:p>
+      <w:pPr>
+        <w:pStyle w:val="Titre3"/>
+        <w:numPr>
+          <w:ilvl w:val="1"/>
+          <w:numId w:val="31"/>
+        </w:numPr>
+        <w:spacing w:before="120"/>
+        <w:rPr>
+          <w:b w:val="0"/>
+        </w:rPr>
+      </w:pPr>
+      <m:oMath>
+        <m:sSub>
+          <m:sSubPr>
+            <m:ctrlPr>
+              <w:rPr>
+                <w:rFonts w:ascii="Cambria Math" w:hAnsi="Cambria Math"/>
+                <w:b w:val="0"/>
+              </w:rPr>
+            </m:ctrlPr>
+          </m:sSubPr>
+          <m:e>
+            <m:r>
+              <m:rPr>
+                <m:sty m:val="bi"/>
+              </m:rPr>
+              <w:rPr>
+                <w:rFonts w:ascii="Cambria Math" w:hAnsi="Cambria Math"/>
+              </w:rPr>
+              <m:t>ω</m:t>
+            </m:r>
+          </m:e>
+          <m:sub>
+            <m:r>
+              <m:rPr>
+                <m:sty m:val="bi"/>
+              </m:rPr>
+              <w:rPr>
+                <w:rFonts w:ascii="Cambria Math" w:hAnsi="Cambria Math"/>
+              </w:rPr>
+              <m:t>r</m:t>
+            </m:r>
+          </m:sub>
+        </m:sSub>
+      </m:oMath>
+      <w:r>
+        <w:rPr>
+          <w:b w:val="0"/>
+        </w:rPr>
+        <w:t xml:space="preserve"> </w:t>
+      </w:r>
+      <w:proofErr w:type="gramStart"/>
+      <w:r>
+        <w:rPr>
+          <w:b w:val="0"/>
+        </w:rPr>
+        <w:t>la</w:t>
+      </w:r>
+      <w:proofErr w:type="gramEnd"/>
+      <w:r>
+        <w:rPr>
+          <w:b w:val="0"/>
+        </w:rPr>
+        <w:t xml:space="preserve"> vitesse de rotation du la roue en rad/s ;</w:t>
+      </w:r>
+    </w:p>
+    <w:p>
+      <w:pPr>
+        <w:pStyle w:val="Titre3"/>
+        <w:numPr>
+          <w:ilvl w:val="1"/>
+          <w:numId w:val="31"/>
+        </w:numPr>
+        <w:spacing w:before="120"/>
+        <w:rPr>
+          <w:b w:val="0"/>
+        </w:rPr>
+      </w:pPr>
+      <m:oMath>
+        <m:r>
+          <m:rPr>
+            <m:sty m:val="bi"/>
+          </m:rPr>
+          <w:rPr>
+            <w:rFonts w:ascii="Cambria Math" w:hAnsi="Cambria Math"/>
+          </w:rPr>
+          <m:t>R</m:t>
+        </m:r>
+      </m:oMath>
+      <w:r>
+        <w:rPr>
+          <w:b w:val="0"/>
+        </w:rPr>
+        <w:t xml:space="preserve"> </w:t>
+      </w:r>
+      <w:proofErr w:type="gramStart"/>
+      <w:r>
+        <w:rPr>
+          <w:b w:val="0"/>
+        </w:rPr>
+        <w:t>le</w:t>
+      </w:r>
+      <w:proofErr w:type="gramEnd"/>
+      <w:r>
+        <w:rPr>
+          <w:b w:val="0"/>
+        </w:rPr>
+        <w:t xml:space="preserve"> rayon de la roue du chariot.</w:t>
+      </w:r>
+    </w:p>
+    <w:p>
+      <w:r>
+        <w:t xml:space="preserve">Dans ces conditions, </w:t>
+      </w:r>
+    </w:p>
+    <w:p>
+      <m:oMathPara>
+        <m:oMath>
+          <m:sSub>
+            <m:sSubPr>
+              <m:ctrlPr>
+                <w:rPr>
+                  <w:rFonts w:ascii="Cambria Math" w:hAnsi="Cambria Math"/>
+                  <w:i/>
+                </w:rPr>
+              </m:ctrlPr>
+            </m:sSubPr>
+            <m:e>
+              <m:r>
+                <w:rPr>
+                  <w:rFonts w:ascii="Cambria Math" w:hAnsi="Cambria Math"/>
+                </w:rPr>
+                <m:t>V</m:t>
+              </m:r>
+            </m:e>
+            <m:sub>
+              <m:r>
+                <w:rPr>
+                  <w:rFonts w:ascii="Cambria Math" w:hAnsi="Cambria Math"/>
+                </w:rPr>
+                <m:t>c</m:t>
+              </m:r>
+            </m:sub>
+          </m:sSub>
+          <m:r>
+            <w:rPr>
+              <w:rFonts w:ascii="Cambria Math" w:hAnsi="Cambria Math"/>
+            </w:rPr>
+            <m:t>=R</m:t>
+          </m:r>
+          <m:sSub>
+            <m:sSubPr>
+              <m:ctrlPr>
+                <w:rPr>
+                  <w:rFonts w:ascii="Cambria Math" w:hAnsi="Cambria Math"/>
+                  <w:i/>
+                </w:rPr>
+              </m:ctrlPr>
+            </m:sSubPr>
+            <m:e>
+              <m:r>
+                <w:rPr>
+                  <w:rFonts w:ascii="Cambria Math" w:hAnsi="Cambria Math"/>
+                </w:rPr>
+                <m:t>ω</m:t>
+              </m:r>
+            </m:e>
+            <m:sub>
+              <m:r>
+                <w:rPr>
+                  <w:rFonts w:ascii="Cambria Math" w:hAnsi="Cambria Math"/>
+                </w:rPr>
+                <m:t>R</m:t>
+              </m:r>
+            </m:sub>
+          </m:sSub>
+        </m:oMath>
+      </m:oMathPara>
+    </w:p>
+    <w:p>
+      <w:pPr>
+        <w:pStyle w:val="Titre3"/>
+        <w:numPr>
+          <w:ilvl w:val="0"/>
+          <w:numId w:val="31"/>
+        </w:numPr>
+        <w:spacing w:before="120"/>
+      </w:pPr>
+      <w:r>
+        <w:t>La vitesse de rotation du moteur est-elle compatible avec le cahier des charges ?</w:t>
+      </w:r>
+    </w:p>
+    <w:p>
+      <w:pPr>
+        <w:pStyle w:val="Titre3"/>
+        <w:numPr>
+          <w:ilvl w:val="0"/>
+          <w:numId w:val="31"/>
+        </w:numPr>
+        <w:spacing w:before="120"/>
+      </w:pPr>
+      <w:r>
+        <w:t xml:space="preserve">Réaliser le FAST de la liaison encastrement démontable entre le pignon 16 et l’arbre 44. </w:t>
+      </w:r>
+    </w:p>
+    <w:p>
+      <w:pPr>
+        <w:pStyle w:val="Titre3"/>
+        <w:numPr>
+          <w:ilvl w:val="0"/>
+          <w:numId w:val="31"/>
+        </w:numPr>
+        <w:spacing w:before="120"/>
+      </w:pPr>
+      <w:r>
+        <w:t xml:space="preserve">Donner une autre solution technologique pour réaliser cette liaison. Vous pourrez par exemple réaliser un schéma technologique à main levée. </w:t>
+      </w:r>
+    </w:p>
+    <w:p/>
+    <w:p>
+      <w:pPr>
+        <w:pStyle w:val="Sous-Titre"/>
+      </w:pPr>
+      <w:r>
+        <w:t>Réalisation du freinage de la roue</w:t>
+      </w:r>
+    </w:p>
+    <w:p>
+      <w:pPr>
+        <w:pStyle w:val="Titre3"/>
+        <w:numPr>
+          <w:ilvl w:val="0"/>
+          <w:numId w:val="0"/>
+        </w:numPr>
+        <w:rPr>
+          <w:b w:val="0"/>
+          <w:i w:val="0"/>
+        </w:rPr>
+      </w:pPr>
+      <w:r>
+        <w:rPr>
+          <w:b w:val="0"/>
+          <w:i w:val="0"/>
+        </w:rPr>
+        <w:t>On souhaite rajouter, en bout de l’arbre 5 (à droite) une roue pour pouvoir freiner le système</w:t>
+      </w:r>
+      <w:r>
+        <w:rPr>
+          <w:b w:val="0"/>
+          <w:i w:val="0"/>
+        </w:rPr>
+        <w:t xml:space="preserve"> afin de satisfaire la fonction FC1</w:t>
+      </w:r>
+      <w:r>
+        <w:rPr>
+          <w:b w:val="0"/>
+          <w:i w:val="0"/>
+        </w:rPr>
+        <w:t xml:space="preserve">. Pour cela, le bureau d’étude est arrivée au schéma technologique suivant : </w:t>
+      </w:r>
+    </w:p>
+    <w:p/>
+    <w:p>
+      <w:pPr>
+        <w:jc w:val="center"/>
+      </w:pPr>
+      <w:r>
+        <w:rPr>
+          <w:noProof/>
+          <w:lang w:eastAsia="fr-FR"/>
+        </w:rPr>
+        <w:drawing>
+          <wp:inline distT="0" distB="0" distL="0" distR="0" wp14:anchorId="7C009E0F" wp14:editId="3EBC9864">
+            <wp:extent cx="5233737" cy="2625571"/>
+            <wp:effectExtent l="0" t="0" r="0" b="3810"/>
+            <wp:docPr id="1" name="Image 1"/>
+            <wp:cNvGraphicFramePr>
+              <a:graphicFrameLocks xmlns:a="http://schemas.openxmlformats.org/drawingml/2006/main" noChangeAspect="1"/>
+            </wp:cNvGraphicFramePr>
+            <a:graphic xmlns:a="http://schemas.openxmlformats.org/drawingml/2006/main">
+              <a:graphicData uri="http://schemas.openxmlformats.org/drawingml/2006/picture">
+                <pic:pic xmlns:pic="http://schemas.openxmlformats.org/drawingml/2006/picture">
+                  <pic:nvPicPr>
+                    <pic:cNvPr id="0" name="Picture 8"/>
+                    <pic:cNvPicPr>
+                      <a:picLocks noChangeAspect="1" noChangeArrowheads="1"/>
+                    </pic:cNvPicPr>
+                  </pic:nvPicPr>
+                  <pic:blipFill>
+                    <a:blip r:embed="rId13">
+                      <a:extLst>
+                        <a:ext uri="{28A0092B-C50C-407E-A947-70E740481C1C}">
+                          <a14:useLocalDpi xmlns:a14="http://schemas.microsoft.com/office/drawing/2010/main" val="0"/>
+                        </a:ext>
+                      </a:extLst>
+                    </a:blip>
+                    <a:srcRect/>
+                    <a:stretch>
+                      <a:fillRect/>
+                    </a:stretch>
+                  </pic:blipFill>
+                  <pic:spPr bwMode="auto">
+                    <a:xfrm>
+                      <a:off x="0" y="0"/>
+                      <a:ext cx="5240370" cy="2628898"/>
+                    </a:xfrm>
+                    <a:prstGeom prst="rect">
+                      <a:avLst/>
+                    </a:prstGeom>
+                    <a:noFill/>
+                  </pic:spPr>
+                </pic:pic>
+              </a:graphicData>
+            </a:graphic>
+          </wp:inline>
+        </w:drawing>
+      </w:r>
+    </w:p>
+    <w:p>
+      <w:pPr>
+        <w:jc w:val="center"/>
+      </w:pPr>
+    </w:p>
+    <w:p>
+      <w:pPr>
+        <w:pStyle w:val="Titre3"/>
+        <w:numPr>
+          <w:ilvl w:val="0"/>
+          <w:numId w:val="31"/>
+        </w:numPr>
+        <w:spacing w:before="120"/>
+      </w:pPr>
+      <w:r>
+        <w:t xml:space="preserve">Réaliser la liaison encastrement démontable entre la roue et l’arbre. Vous utiliserez un assemblage claveté ainsi qu’un écrou à encoches pour assurer la fiabilité du système. </w:t>
+      </w:r>
+    </w:p>
+    <w:p>
+      <w:pPr>
+        <w:pStyle w:val="Titre3"/>
+        <w:numPr>
+          <w:ilvl w:val="0"/>
+          <w:numId w:val="31"/>
+        </w:numPr>
+        <w:spacing w:before="120"/>
+      </w:pPr>
+      <w:r>
+        <w:t xml:space="preserve">Afin de laisser passer l’arbre, réaliser la liaison encastrement démontable entre le flasque et le carter. Prévoir une solution permettant d’assurer l’étanchéité dynamique avec le milieu extérieur. </w:t>
+      </w:r>
+    </w:p>
+    <w:p/>
+    <w:p/>
     <w:tbl>
       <w:tblPr>
         <w:tblStyle w:val="Grilledutableau"/>
         <w:tblW w:w="0" w:type="auto"/>
-        <w:jc w:val="center"/>
         <w:tblBorders>
           <w:top w:val="none" w:sz="0" w:space="0" w:color="auto"/>
           <w:left w:val="none" w:sz="0" w:space="0" w:color="auto"/>
@@ -151,17 +1228,13 @@
         <w:tblLook w:val="04A0" w:firstRow="1" w:lastRow="0" w:firstColumn="1" w:lastColumn="0" w:noHBand="0" w:noVBand="1"/>
       </w:tblPr>
       <w:tblGrid>
-        <w:gridCol w:w="5173"/>
-        <w:gridCol w:w="5173"/>
+        <w:gridCol w:w="5194"/>
+        <w:gridCol w:w="5228"/>
       </w:tblGrid>
       <w:tr>
-        <w:trPr>
-          <w:jc w:val="center"/>
-        </w:trPr>
         <w:tc>
           <w:tcPr>
-            <w:tcW w:w="5173" w:type="dxa"/>
-            <w:vAlign w:val="center"/>
+            <w:tcW w:w="5298" w:type="dxa"/>
           </w:tcPr>
           <w:p>
             <w:pPr>
@@ -173,10 +1246,10 @@
                 <w:lang w:eastAsia="fr-FR"/>
               </w:rPr>
               <w:drawing>
-                <wp:inline distT="0" distB="0" distL="0" distR="0">
-                  <wp:extent cx="1639933" cy="1385922"/>
-                  <wp:effectExtent l="19050" t="0" r="0" b="0"/>
-                  <wp:docPr id="4" name="Image 2" descr="G:\Github\07_Etude_Systemes_Mecaniques_Analyser_Concevoir_Realiser\Concevoir\03_LiaisonsEncastrementDemontables\TD_01_MoteurModelisme\LaTeX_2012\png\moteur.jpg"/>
+                <wp:inline distT="0" distB="0" distL="0" distR="0" wp14:anchorId="667E0DFE" wp14:editId="0CEBAF7B">
+                  <wp:extent cx="1615532" cy="2631815"/>
+                  <wp:effectExtent l="19050" t="0" r="3718" b="0"/>
+                  <wp:docPr id="6" name="Image 7"/>
                   <wp:cNvGraphicFramePr>
                     <a:graphicFrameLocks xmlns:a="http://schemas.openxmlformats.org/drawingml/2006/main" noChangeAspect="1"/>
                   </wp:cNvGraphicFramePr>
@@ -184,13 +1257,13 @@
                     <a:graphicData uri="http://schemas.openxmlformats.org/drawingml/2006/picture">
                       <pic:pic xmlns:pic="http://schemas.openxmlformats.org/drawingml/2006/picture">
                         <pic:nvPicPr>
-                          <pic:cNvPr id="0" name="Picture 2" descr="G:\Github\07_Etude_Systemes_Mecaniques_Analyser_Concevoir_Realiser\Concevoir\03_LiaisonsEncastrementDemontables\TD_01_MoteurModelisme\LaTeX_2012\png\moteur.jpg"/>
+                          <pic:cNvPr id="0" name="Picture 7"/>
                           <pic:cNvPicPr>
                             <a:picLocks noChangeAspect="1" noChangeArrowheads="1"/>
                           </pic:cNvPicPr>
                         </pic:nvPicPr>
                         <pic:blipFill>
-                          <a:blip r:embed="rId10"/>
+                          <a:blip r:embed="rId14"/>
                           <a:srcRect/>
                           <a:stretch>
                             <a:fillRect/>
@@ -199,7 +1272,7 @@
                         <pic:spPr bwMode="auto">
                           <a:xfrm>
                             <a:off x="0" y="0"/>
-                            <a:ext cx="1642174" cy="1387816"/>
+                            <a:ext cx="1616619" cy="2633586"/>
                           </a:xfrm>
                           <a:prstGeom prst="rect">
                             <a:avLst/>
@@ -222,8 +1295,7 @@
         </w:tc>
         <w:tc>
           <w:tcPr>
-            <w:tcW w:w="5173" w:type="dxa"/>
-            <w:vAlign w:val="center"/>
+            <w:tcW w:w="5298" w:type="dxa"/>
           </w:tcPr>
           <w:p>
             <w:pPr>
@@ -235,10 +1307,10 @@
                 <w:lang w:eastAsia="fr-FR"/>
               </w:rPr>
               <w:drawing>
-                <wp:inline distT="0" distB="0" distL="0" distR="0">
-                  <wp:extent cx="1102985" cy="1515291"/>
-                  <wp:effectExtent l="19050" t="0" r="1915" b="0"/>
-                  <wp:docPr id="6" name="Image 3" descr="G:\Github\07_Etude_Systemes_Mecaniques_Analyser_Concevoir_Realiser\Concevoir\03_LiaisonsEncastrementDemontables\TD_01_MoteurModelisme\LaTeX_2012\png\moteur_3d.png"/>
+                <wp:inline distT="0" distB="0" distL="0" distR="0" wp14:anchorId="4949479A" wp14:editId="1B4CC4A0">
+                  <wp:extent cx="2129794" cy="2418347"/>
+                  <wp:effectExtent l="19050" t="0" r="3806" b="0"/>
+                  <wp:docPr id="9" name="Image 8" descr="roue.png"/>
                   <wp:cNvGraphicFramePr>
                     <a:graphicFrameLocks xmlns:a="http://schemas.openxmlformats.org/drawingml/2006/main" noChangeAspect="1"/>
                   </wp:cNvGraphicFramePr>
@@ -246,33 +1318,23 @@
                     <a:graphicData uri="http://schemas.openxmlformats.org/drawingml/2006/picture">
                       <pic:pic xmlns:pic="http://schemas.openxmlformats.org/drawingml/2006/picture">
                         <pic:nvPicPr>
-                          <pic:cNvPr id="0" name="Picture 3" descr="G:\Github\07_Etude_Systemes_Mecaniques_Analyser_Concevoir_Realiser\Concevoir\03_LiaisonsEncastrementDemontables\TD_01_MoteurModelisme\LaTeX_2012\png\moteur_3d.png"/>
-                          <pic:cNvPicPr>
-                            <a:picLocks noChangeAspect="1" noChangeArrowheads="1"/>
-                          </pic:cNvPicPr>
+                          <pic:cNvPr id="0" name="roue.png"/>
+                          <pic:cNvPicPr/>
                         </pic:nvPicPr>
                         <pic:blipFill>
-                          <a:blip r:embed="rId11"/>
-                          <a:srcRect/>
+                          <a:blip r:embed="rId15"/>
                           <a:stretch>
                             <a:fillRect/>
                           </a:stretch>
                         </pic:blipFill>
-                        <pic:spPr bwMode="auto">
+                        <pic:spPr>
                           <a:xfrm>
                             <a:off x="0" y="0"/>
-                            <a:ext cx="1109444" cy="1524164"/>
+                            <a:ext cx="2133856" cy="2422960"/>
                           </a:xfrm>
                           <a:prstGeom prst="rect">
                             <a:avLst/>
                           </a:prstGeom>
-                          <a:noFill/>
-                          <a:ln w="9525">
-                            <a:noFill/>
-                            <a:miter lim="800000"/>
-                            <a:headEnd/>
-                            <a:tailEnd/>
-                          </a:ln>
                         </pic:spPr>
                       </pic:pic>
                     </a:graphicData>
@@ -284,13 +1346,9 @@
         </w:tc>
       </w:tr>
       <w:tr>
-        <w:trPr>
-          <w:jc w:val="center"/>
-        </w:trPr>
         <w:tc>
           <w:tcPr>
-            <w:tcW w:w="5173" w:type="dxa"/>
-            <w:vAlign w:val="center"/>
+            <w:tcW w:w="5298" w:type="dxa"/>
           </w:tcPr>
           <w:p>
             <w:pPr>
@@ -303,14 +1361,27 @@
               <w:rPr>
                 <w:i/>
               </w:rPr>
-              <w:t>Moteur de modélisme – Système réel</w:t>
+              <w:t xml:space="preserve">Exemple de montage d’un joint à lèvre </w:t>
+            </w:r>
+          </w:p>
+          <w:p>
+            <w:pPr>
+              <w:jc w:val="center"/>
+              <w:rPr>
+                <w:i/>
+              </w:rPr>
+            </w:pPr>
+            <w:r>
+              <w:rPr>
+                <w:i/>
+              </w:rPr>
+              <w:t>dans un chapeau</w:t>
             </w:r>
           </w:p>
         </w:tc>
         <w:tc>
           <w:tcPr>
-            <w:tcW w:w="5173" w:type="dxa"/>
-            <w:vAlign w:val="center"/>
+            <w:tcW w:w="5298" w:type="dxa"/>
           </w:tcPr>
           <w:p>
             <w:pPr>
@@ -323,412 +1394,17 @@
               <w:rPr>
                 <w:i/>
               </w:rPr>
-              <w:t>Moteur de modélisme – Modélisation volumique</w:t>
+              <w:t>Exemple de géométrie pour la roue</w:t>
             </w:r>
           </w:p>
         </w:tc>
       </w:tr>
     </w:tbl>
-    <w:p>
-      <w:pPr>
-        <w:rPr>
-          <w:lang w:eastAsia="fr-FR"/>
-        </w:rPr>
-      </w:pPr>
-      <w:r>
-        <w:rPr>
-          <w:lang w:eastAsia="fr-FR"/>
-        </w:rPr>
-        <w:t>Le mécanisme étudié est un moteur de modélisme. Le fonctionnement est celui d'un moteur classique, mais les choix technologiques (matériaux et composants) diffèrent de moteurs pouvant fournir davantage de puissance.</w:t>
-      </w:r>
-    </w:p>
-    <w:p>
-      <w:pPr>
-        <w:jc w:val="center"/>
-      </w:pPr>
-      <w:r>
-        <w:rPr>
-          <w:noProof/>
-          <w:lang w:eastAsia="fr-FR"/>
-        </w:rPr>
-        <w:drawing>
-          <wp:inline distT="0" distB="0" distL="0" distR="0">
-            <wp:extent cx="5245282" cy="1915025"/>
-            <wp:effectExtent l="19050" t="0" r="0" b="0"/>
-            <wp:docPr id="9" name="Image 5" descr="G:\Github\07_Etude_Systemes_Mecaniques_Analyser_Concevoir_Realiser\Concevoir\03_LiaisonsEncastrementDemontables\TD_01_MoteurModelisme\SysML\Moteur de modélisme.png"/>
-            <wp:cNvGraphicFramePr>
-              <a:graphicFrameLocks xmlns:a="http://schemas.openxmlformats.org/drawingml/2006/main" noChangeAspect="1"/>
-            </wp:cNvGraphicFramePr>
-            <a:graphic xmlns:a="http://schemas.openxmlformats.org/drawingml/2006/main">
-              <a:graphicData uri="http://schemas.openxmlformats.org/drawingml/2006/picture">
-                <pic:pic xmlns:pic="http://schemas.openxmlformats.org/drawingml/2006/picture">
-                  <pic:nvPicPr>
-                    <pic:cNvPr id="0" name="Picture 5" descr="G:\Github\07_Etude_Systemes_Mecaniques_Analyser_Concevoir_Realiser\Concevoir\03_LiaisonsEncastrementDemontables\TD_01_MoteurModelisme\SysML\Moteur de modélisme.png"/>
-                    <pic:cNvPicPr>
-                      <a:picLocks noChangeAspect="1" noChangeArrowheads="1"/>
-                    </pic:cNvPicPr>
-                  </pic:nvPicPr>
-                  <pic:blipFill>
-                    <a:blip r:embed="rId12"/>
-                    <a:srcRect/>
-                    <a:stretch>
-                      <a:fillRect/>
-                    </a:stretch>
-                  </pic:blipFill>
-                  <pic:spPr bwMode="auto">
-                    <a:xfrm>
-                      <a:off x="0" y="0"/>
-                      <a:ext cx="5271175" cy="1924478"/>
-                    </a:xfrm>
-                    <a:prstGeom prst="rect">
-                      <a:avLst/>
-                    </a:prstGeom>
-                    <a:noFill/>
-                    <a:ln w="9525">
-                      <a:noFill/>
-                      <a:miter lim="800000"/>
-                      <a:headEnd/>
-                      <a:tailEnd/>
-                    </a:ln>
-                  </pic:spPr>
-                </pic:pic>
-              </a:graphicData>
-            </a:graphic>
-          </wp:inline>
-        </w:drawing>
-      </w:r>
-    </w:p>
     <w:p/>
-    <w:p>
-      <w:pPr>
-        <w:pStyle w:val="Titre7"/>
-      </w:pPr>
-      <w:r>
-        <w:rPr>
-          <w:b/>
-          <w:sz w:val="24"/>
-        </w:rPr>
-        <w:t xml:space="preserve">Question </w:t>
-      </w:r>
-      <w:r>
-        <w:rPr>
-          <w:b/>
-          <w:sz w:val="24"/>
-        </w:rPr>
-        <w:t>1</w:t>
-      </w:r>
-      <w:r>
-        <w:rPr>
-          <w:b/>
-          <w:sz w:val="24"/>
-        </w:rPr>
-        <w:t> :</w:t>
-      </w:r>
-      <w:r>
-        <w:t xml:space="preserve"> </w:t>
-      </w:r>
-      <w:r>
-        <w:rPr>
-          <w:lang w:eastAsia="fr-FR"/>
-        </w:rPr>
-        <w:t>Réaliser la liaison entre l'arbre et l'hélice en utilisant un assemblage claveté ainsi qu'une vis de serrage.</w:t>
-      </w:r>
-    </w:p>
-    <w:p>
-      <w:pPr>
-        <w:rPr>
-          <w:lang w:bidi="en-US"/>
-        </w:rPr>
-      </w:pPr>
-    </w:p>
-    <w:p>
-      <w:pPr>
-        <w:pStyle w:val="Titre7"/>
-      </w:pPr>
-      <w:r>
-        <w:rPr>
-          <w:b/>
-          <w:sz w:val="24"/>
-        </w:rPr>
-        <w:t xml:space="preserve">Question </w:t>
-      </w:r>
-      <w:r>
-        <w:rPr>
-          <w:b/>
-          <w:sz w:val="24"/>
-        </w:rPr>
-        <w:t>2</w:t>
-      </w:r>
-      <w:r>
-        <w:rPr>
-          <w:b/>
-          <w:sz w:val="24"/>
-        </w:rPr>
-        <w:t> :</w:t>
-      </w:r>
-      <w:r>
-        <w:t xml:space="preserve"> </w:t>
-      </w:r>
-      <w:r>
-        <w:rPr>
-          <w:lang w:eastAsia="fr-FR"/>
-        </w:rPr>
-        <w:t>Réaliser la liaison entre l'arbre et l'hélice en utilisant un assemblage claveté ainsi qu'un écrou à encoche.</w:t>
-      </w:r>
-    </w:p>
-    <w:p>
-      <w:pPr>
-        <w:rPr>
-          <w:lang w:bidi="en-US"/>
-        </w:rPr>
-      </w:pPr>
-    </w:p>
-    <w:p>
-      <w:pPr>
-        <w:pStyle w:val="Titre7"/>
-      </w:pPr>
-      <w:r>
-        <w:rPr>
-          <w:b/>
-          <w:sz w:val="24"/>
-        </w:rPr>
-        <w:t xml:space="preserve">Question </w:t>
-      </w:r>
-      <w:r>
-        <w:rPr>
-          <w:b/>
-          <w:sz w:val="24"/>
-        </w:rPr>
-        <w:t>3</w:t>
-      </w:r>
-      <w:r>
-        <w:rPr>
-          <w:b/>
-          <w:sz w:val="24"/>
-        </w:rPr>
-        <w:t> :</w:t>
-      </w:r>
-      <w:r>
-        <w:t xml:space="preserve"> </w:t>
-      </w:r>
-      <w:r>
-        <w:rPr>
-          <w:lang w:eastAsia="fr-FR"/>
-        </w:rPr>
-        <w:t xml:space="preserve">Réaliser la liaison entre l'arbre et l'hélice en utilisant un assemblage claveté </w:t>
-      </w:r>
-      <w:r>
-        <w:rPr>
-          <w:lang w:eastAsia="fr-FR"/>
-        </w:rPr>
-        <w:t xml:space="preserve">à cône prépondérant </w:t>
-      </w:r>
-      <w:r>
-        <w:rPr>
-          <w:lang w:eastAsia="fr-FR"/>
-        </w:rPr>
-        <w:t xml:space="preserve">ainsi qu'un </w:t>
-      </w:r>
-      <w:r>
-        <w:rPr>
-          <w:lang w:eastAsia="fr-FR"/>
-        </w:rPr>
-        <w:t>écrou</w:t>
-      </w:r>
-      <w:r>
-        <w:rPr>
-          <w:lang w:eastAsia="fr-FR"/>
-        </w:rPr>
-        <w:t>.</w:t>
-      </w:r>
-    </w:p>
-    <w:p>
-      <w:pPr>
-        <w:rPr>
-          <w:lang w:bidi="en-US"/>
-        </w:rPr>
-      </w:pPr>
-    </w:p>
-    <w:p>
-      <w:pPr>
-        <w:pStyle w:val="Titre7"/>
-        <w:rPr>
-          <w:lang w:eastAsia="fr-FR"/>
-        </w:rPr>
-      </w:pPr>
-      <w:r>
-        <w:rPr>
-          <w:b/>
-          <w:sz w:val="24"/>
-        </w:rPr>
-        <w:t xml:space="preserve">Question </w:t>
-      </w:r>
-      <w:r>
-        <w:rPr>
-          <w:b/>
-          <w:sz w:val="24"/>
-        </w:rPr>
-        <w:t>4</w:t>
-      </w:r>
-      <w:r>
-        <w:rPr>
-          <w:b/>
-          <w:sz w:val="24"/>
-        </w:rPr>
-        <w:t> :</w:t>
-      </w:r>
-      <w:r>
-        <w:t xml:space="preserve"> </w:t>
-      </w:r>
-      <w:r>
-        <w:rPr>
-          <w:lang w:eastAsia="fr-FR"/>
-        </w:rPr>
-        <w:t>Préciser la nature des ajustements dans chacun des cas.</w:t>
-      </w:r>
-    </w:p>
-    <w:p>
-      <w:pPr>
-        <w:rPr>
-          <w:lang w:eastAsia="fr-FR" w:bidi="en-US"/>
-        </w:rPr>
-      </w:pPr>
-    </w:p>
-    <w:p>
-      <w:r>
-        <w:t>On souhaite réaliser la fermeture du carter de moteur grâce à un flasque et un chapeau. Coté droit, le flasque devra permettre d'assurer l'étanchéité entre le vilebrequin et le carter par l'utilisation d'un joint à lèvre. Coté gauche, le chapeau devra inclure un dispositif permettant de réaliser une étanchéité statique.</w:t>
-      </w:r>
-    </w:p>
-    <w:p>
-      <w:pPr>
-        <w:pStyle w:val="Titre7"/>
-      </w:pPr>
-      <w:r>
-        <w:rPr>
-          <w:b/>
-          <w:sz w:val="24"/>
-        </w:rPr>
-        <w:t xml:space="preserve">Question </w:t>
-      </w:r>
-      <w:r>
-        <w:rPr>
-          <w:b/>
-          <w:sz w:val="24"/>
-        </w:rPr>
-        <w:t>5</w:t>
-      </w:r>
-      <w:r>
-        <w:rPr>
-          <w:b/>
-          <w:sz w:val="24"/>
-        </w:rPr>
-        <w:t> :</w:t>
-      </w:r>
-      <w:r>
-        <w:t xml:space="preserve"> </w:t>
-      </w:r>
-      <w:r>
-        <w:t>Concevoir le flasque permettant la fermeture du carter coté droit. Préciser la nature des a</w:t>
-      </w:r>
-      <w:r>
-        <w:t>justements (serré ou glissant).</w:t>
-      </w:r>
-    </w:p>
-    <w:p>
-      <w:pPr>
-        <w:rPr>
-          <w:lang w:bidi="en-US"/>
-        </w:rPr>
-      </w:pPr>
-    </w:p>
-    <w:p>
-      <w:pPr>
-        <w:pStyle w:val="Titre7"/>
-      </w:pPr>
-      <w:r>
-        <w:rPr>
-          <w:b/>
-          <w:sz w:val="24"/>
-        </w:rPr>
-        <w:t xml:space="preserve">Question </w:t>
-      </w:r>
-      <w:r>
-        <w:rPr>
-          <w:b/>
-          <w:sz w:val="24"/>
-        </w:rPr>
-        <w:t>6</w:t>
-      </w:r>
-      <w:r>
-        <w:rPr>
-          <w:b/>
-          <w:sz w:val="24"/>
-        </w:rPr>
-        <w:t> :</w:t>
-      </w:r>
-      <w:r>
-        <w:t xml:space="preserve"> Concevoir le flasque permettant la fermeture du carter coté gauche.</w:t>
-      </w:r>
-      <w:r>
-        <w:rPr>
-          <w:lang w:eastAsia="fr-FR"/>
-        </w:rPr>
-        <w:br w:type="page"/>
-      </w:r>
-    </w:p>
-    <w:p>
-      <w:pPr>
-        <w:rPr>
-          <w:lang w:eastAsia="fr-FR" w:bidi="en-US"/>
-        </w:rPr>
-      </w:pPr>
-      <w:bookmarkStart w:id="2" w:name="_GoBack"/>
-      <w:r>
-        <w:rPr>
-          <w:lang w:eastAsia="fr-FR" w:bidi="en-US"/>
-        </w:rPr>
-        <w:lastRenderedPageBreak/>
-        <w:drawing>
-          <wp:inline distT="0" distB="0" distL="0" distR="0" wp14:anchorId="7B355441" wp14:editId="6C241308">
-            <wp:extent cx="6448971" cy="8337177"/>
-            <wp:effectExtent l="0" t="0" r="0" b="0"/>
-            <wp:docPr id="1" name="Image 1"/>
-            <wp:cNvGraphicFramePr>
-              <a:graphicFrameLocks xmlns:a="http://schemas.openxmlformats.org/drawingml/2006/main" noChangeAspect="1"/>
-            </wp:cNvGraphicFramePr>
-            <a:graphic xmlns:a="http://schemas.openxmlformats.org/drawingml/2006/main">
-              <a:graphicData uri="http://schemas.openxmlformats.org/drawingml/2006/picture">
-                <pic:pic xmlns:pic="http://schemas.openxmlformats.org/drawingml/2006/picture">
-                  <pic:nvPicPr>
-                    <pic:cNvPr id="0" name=""/>
-                    <pic:cNvPicPr/>
-                  </pic:nvPicPr>
-                  <pic:blipFill>
-                    <a:blip r:embed="rId13"/>
-                    <a:stretch>
-                      <a:fillRect/>
-                    </a:stretch>
-                  </pic:blipFill>
-                  <pic:spPr>
-                    <a:xfrm>
-                      <a:off x="0" y="0"/>
-                      <a:ext cx="6443983" cy="8330728"/>
-                    </a:xfrm>
-                    <a:prstGeom prst="rect">
-                      <a:avLst/>
-                    </a:prstGeom>
-                  </pic:spPr>
-                </pic:pic>
-              </a:graphicData>
-            </a:graphic>
-          </wp:inline>
-        </w:drawing>
-      </w:r>
-      <w:bookmarkEnd w:id="2"/>
-    </w:p>
+    <w:p/>
     <w:sectPr>
-      <w:headerReference w:type="default" r:id="rId14"/>
-      <w:footerReference w:type="default" r:id="rId15"/>
+      <w:headerReference w:type="default" r:id="rId16"/>
+      <w:footerReference w:type="default" r:id="rId17"/>
       <w:pgSz w:w="11907" w:h="16840" w:code="9"/>
       <w:pgMar w:top="1134" w:right="567" w:bottom="1134" w:left="1134" w:header="567" w:footer="340" w:gutter="0"/>
       <w:cols w:space="720"/>
@@ -823,7 +1499,7 @@
           <w:sz w:val="16"/>
           <w:szCs w:val="16"/>
         </w:rPr>
-        <w:t>_03_LiaionsEncastrementDemontables_TD_01_MoteurModelisme.docx</w:t>
+        <w:t>_03_LiaionsEncastrementDemontables_TD_02_RoueMotrice.docx</w:t>
       </w:r>
     </w:fldSimple>
     <w:r>
@@ -914,7 +1590,7 @@
           <w:sz w:val="16"/>
           <w:szCs w:val="16"/>
         </w:rPr>
-        <w:t>2</w:t>
+        <w:t>3</w:t>
       </w:r>
     </w:fldSimple>
   </w:p>
@@ -1221,6 +1897,32 @@
 
 <file path=word/numbering.xml><?xml version="1.0" encoding="utf-8"?>
 <w:numbering xmlns:wpc="http://schemas.microsoft.com/office/word/2010/wordprocessingCanvas" xmlns:mc="http://schemas.openxmlformats.org/markup-compatibility/2006" xmlns:o="urn:schemas-microsoft-com:office:office" xmlns:r="http://schemas.openxmlformats.org/officeDocument/2006/relationships" xmlns:m="http://schemas.openxmlformats.org/officeDocument/2006/math" xmlns:v="urn:schemas-microsoft-com:vml" xmlns:wp14="http://schemas.microsoft.com/office/word/2010/wordprocessingDrawing" xmlns:wp="http://schemas.openxmlformats.org/drawingml/2006/wordprocessingDrawing" xmlns:w10="urn:schemas-microsoft-com:office:word" xmlns:w="http://schemas.openxmlformats.org/wordprocessingml/2006/main" xmlns:w14="http://schemas.microsoft.com/office/word/2010/wordml" xmlns:wpg="http://schemas.microsoft.com/office/word/2010/wordprocessingGroup" xmlns:wpi="http://schemas.microsoft.com/office/word/2010/wordprocessingInk" xmlns:wne="http://schemas.microsoft.com/office/word/2006/wordml" xmlns:wps="http://schemas.microsoft.com/office/word/2010/wordprocessingShape" mc:Ignorable="w14 wp14">
+  <w:numPicBullet w:numPicBulletId="0">
+    <w:pict>
+      <v:shapetype id="_x0000_t75" coordsize="21600,21600" o:spt="75" o:preferrelative="t" path="m@4@5l@4@11@9@11@9@5xe" filled="f" stroked="f">
+        <v:stroke joinstyle="miter"/>
+        <v:formulas>
+          <v:f eqn="if lineDrawn pixelLineWidth 0"/>
+          <v:f eqn="sum @0 1 0"/>
+          <v:f eqn="sum 0 0 @1"/>
+          <v:f eqn="prod @2 1 2"/>
+          <v:f eqn="prod @3 21600 pixelWidth"/>
+          <v:f eqn="prod @3 21600 pixelHeight"/>
+          <v:f eqn="sum @0 0 1"/>
+          <v:f eqn="prod @6 1 2"/>
+          <v:f eqn="prod @7 21600 pixelWidth"/>
+          <v:f eqn="sum @8 21600 0"/>
+          <v:f eqn="prod @7 21600 pixelHeight"/>
+          <v:f eqn="sum @10 21600 0"/>
+        </v:formulas>
+        <v:path o:extrusionok="f" gradientshapeok="t" o:connecttype="rect"/>
+        <o:lock v:ext="edit" aspectratio="t"/>
+      </v:shapetype>
+      <v:shape id="_x0000_i1071" type="#_x0000_t75" style="width:11.05pt;height:11.05pt" o:bullet="t">
+        <v:imagedata r:id="rId1" o:title="BD14565_"/>
+      </v:shape>
+    </w:pict>
+  </w:numPicBullet>
   <w:abstractNum w:abstractNumId="0">
     <w:nsid w:val="0AFD2C22"/>
     <w:multiLevelType w:val="hybridMultilevel"/>
@@ -1551,7 +2253,6 @@
     <w:lvl w:ilvl="0" w:tplc="EA3C8F26">
       <w:start w:val="1"/>
       <w:numFmt w:val="bullet"/>
-      <w:pStyle w:val="Titre5"/>
       <w:lvlText w:val=""/>
       <w:lvlJc w:val="left"/>
       <w:pPr>
@@ -2180,6 +2881,122 @@
     </w:lvl>
   </w:abstractNum>
   <w:abstractNum w:abstractNumId="9">
+    <w:nsid w:val="2D542DBE"/>
+    <w:multiLevelType w:val="hybridMultilevel"/>
+    <w:tmpl w:val="90DE416A"/>
+    <w:lvl w:ilvl="0" w:tplc="96F845AC">
+      <w:start w:val="1"/>
+      <w:numFmt w:val="bullet"/>
+      <w:lvlText w:val=""/>
+      <w:lvlJc w:val="left"/>
+      <w:pPr>
+        <w:ind w:left="720" w:hanging="360"/>
+      </w:pPr>
+      <w:rPr>
+        <w:rFonts w:ascii="Symbol" w:hAnsi="Symbol" w:hint="default"/>
+        <w:color w:val="auto"/>
+        <w:sz w:val="22"/>
+        <w:szCs w:val="52"/>
+      </w:rPr>
+    </w:lvl>
+    <w:lvl w:ilvl="1" w:tplc="040C0003" w:tentative="1">
+      <w:start w:val="1"/>
+      <w:numFmt w:val="bullet"/>
+      <w:lvlText w:val="o"/>
+      <w:lvlJc w:val="left"/>
+      <w:pPr>
+        <w:ind w:left="1440" w:hanging="360"/>
+      </w:pPr>
+      <w:rPr>
+        <w:rFonts w:ascii="Courier New" w:hAnsi="Courier New" w:cs="Courier New" w:hint="default"/>
+      </w:rPr>
+    </w:lvl>
+    <w:lvl w:ilvl="2" w:tplc="040C0005" w:tentative="1">
+      <w:start w:val="1"/>
+      <w:numFmt w:val="bullet"/>
+      <w:lvlText w:val=""/>
+      <w:lvlJc w:val="left"/>
+      <w:pPr>
+        <w:ind w:left="2160" w:hanging="360"/>
+      </w:pPr>
+      <w:rPr>
+        <w:rFonts w:ascii="Wingdings" w:hAnsi="Wingdings" w:hint="default"/>
+      </w:rPr>
+    </w:lvl>
+    <w:lvl w:ilvl="3" w:tplc="040C0001" w:tentative="1">
+      <w:start w:val="1"/>
+      <w:numFmt w:val="bullet"/>
+      <w:lvlText w:val=""/>
+      <w:lvlJc w:val="left"/>
+      <w:pPr>
+        <w:ind w:left="2880" w:hanging="360"/>
+      </w:pPr>
+      <w:rPr>
+        <w:rFonts w:ascii="Symbol" w:hAnsi="Symbol" w:hint="default"/>
+      </w:rPr>
+    </w:lvl>
+    <w:lvl w:ilvl="4" w:tplc="040C0003" w:tentative="1">
+      <w:start w:val="1"/>
+      <w:numFmt w:val="bullet"/>
+      <w:lvlText w:val="o"/>
+      <w:lvlJc w:val="left"/>
+      <w:pPr>
+        <w:ind w:left="3600" w:hanging="360"/>
+      </w:pPr>
+      <w:rPr>
+        <w:rFonts w:ascii="Courier New" w:hAnsi="Courier New" w:cs="Courier New" w:hint="default"/>
+      </w:rPr>
+    </w:lvl>
+    <w:lvl w:ilvl="5" w:tplc="040C0005" w:tentative="1">
+      <w:start w:val="1"/>
+      <w:numFmt w:val="bullet"/>
+      <w:lvlText w:val=""/>
+      <w:lvlJc w:val="left"/>
+      <w:pPr>
+        <w:ind w:left="4320" w:hanging="360"/>
+      </w:pPr>
+      <w:rPr>
+        <w:rFonts w:ascii="Wingdings" w:hAnsi="Wingdings" w:hint="default"/>
+      </w:rPr>
+    </w:lvl>
+    <w:lvl w:ilvl="6" w:tplc="040C0001" w:tentative="1">
+      <w:start w:val="1"/>
+      <w:numFmt w:val="bullet"/>
+      <w:lvlText w:val=""/>
+      <w:lvlJc w:val="left"/>
+      <w:pPr>
+        <w:ind w:left="5040" w:hanging="360"/>
+      </w:pPr>
+      <w:rPr>
+        <w:rFonts w:ascii="Symbol" w:hAnsi="Symbol" w:hint="default"/>
+      </w:rPr>
+    </w:lvl>
+    <w:lvl w:ilvl="7" w:tplc="040C0003" w:tentative="1">
+      <w:start w:val="1"/>
+      <w:numFmt w:val="bullet"/>
+      <w:lvlText w:val="o"/>
+      <w:lvlJc w:val="left"/>
+      <w:pPr>
+        <w:ind w:left="5760" w:hanging="360"/>
+      </w:pPr>
+      <w:rPr>
+        <w:rFonts w:ascii="Courier New" w:hAnsi="Courier New" w:cs="Courier New" w:hint="default"/>
+      </w:rPr>
+    </w:lvl>
+    <w:lvl w:ilvl="8" w:tplc="040C0005" w:tentative="1">
+      <w:start w:val="1"/>
+      <w:numFmt w:val="bullet"/>
+      <w:lvlText w:val=""/>
+      <w:lvlJc w:val="left"/>
+      <w:pPr>
+        <w:ind w:left="6480" w:hanging="360"/>
+      </w:pPr>
+      <w:rPr>
+        <w:rFonts w:ascii="Wingdings" w:hAnsi="Wingdings" w:hint="default"/>
+      </w:rPr>
+    </w:lvl>
+  </w:abstractNum>
+  <w:abstractNum w:abstractNumId="10">
     <w:nsid w:val="2E010BAF"/>
     <w:multiLevelType w:val="hybridMultilevel"/>
     <w:tmpl w:val="A838F8F0"/>
@@ -2292,7 +3109,7 @@
       </w:rPr>
     </w:lvl>
   </w:abstractNum>
-  <w:abstractNum w:abstractNumId="10">
+  <w:abstractNum w:abstractNumId="11">
     <w:nsid w:val="2E147349"/>
     <w:multiLevelType w:val="hybridMultilevel"/>
     <w:tmpl w:val="03E4A920"/>
@@ -2383,7 +3200,7 @@
       </w:pPr>
     </w:lvl>
   </w:abstractNum>
-  <w:abstractNum w:abstractNumId="11">
+  <w:abstractNum w:abstractNumId="12">
     <w:nsid w:val="3160777C"/>
     <w:multiLevelType w:val="hybridMultilevel"/>
     <w:tmpl w:val="7A0C7936"/>
@@ -2496,7 +3313,7 @@
       </w:rPr>
     </w:lvl>
   </w:abstractNum>
-  <w:abstractNum w:abstractNumId="12">
+  <w:abstractNum w:abstractNumId="13">
     <w:nsid w:val="39A240D0"/>
     <w:multiLevelType w:val="hybridMultilevel"/>
     <w:tmpl w:val="6BD436EA"/>
@@ -2609,7 +3426,217 @@
       </w:rPr>
     </w:lvl>
   </w:abstractNum>
-  <w:abstractNum w:abstractNumId="13">
+  <w:abstractNum w:abstractNumId="14">
+    <w:nsid w:val="3CAA0FC5"/>
+    <w:multiLevelType w:val="hybridMultilevel"/>
+    <w:tmpl w:val="98927D74"/>
+    <w:lvl w:ilvl="0" w:tplc="69042E5A">
+      <w:start w:val="1"/>
+      <w:numFmt w:val="decimal"/>
+      <w:lvlText w:val="Q %1."/>
+      <w:lvlJc w:val="left"/>
+      <w:pPr>
+        <w:ind w:left="720" w:hanging="360"/>
+      </w:pPr>
+      <w:rPr>
+        <w:rFonts w:hint="default"/>
+        <w:b/>
+        <w:i w:val="0"/>
+      </w:rPr>
+    </w:lvl>
+    <w:lvl w:ilvl="1" w:tplc="759C41E6">
+      <w:start w:val="1"/>
+      <w:numFmt w:val="bullet"/>
+      <w:lvlText w:val=""/>
+      <w:lvlJc w:val="left"/>
+      <w:pPr>
+        <w:ind w:left="1440" w:hanging="360"/>
+      </w:pPr>
+      <w:rPr>
+        <w:rFonts w:ascii="Wingdings" w:hAnsi="Wingdings" w:hint="default"/>
+        <w:color w:val="auto"/>
+        <w:sz w:val="22"/>
+        <w:szCs w:val="52"/>
+      </w:rPr>
+    </w:lvl>
+    <w:lvl w:ilvl="2" w:tplc="040C001B" w:tentative="1">
+      <w:start w:val="1"/>
+      <w:numFmt w:val="lowerRoman"/>
+      <w:lvlText w:val="%3."/>
+      <w:lvlJc w:val="right"/>
+      <w:pPr>
+        <w:ind w:left="2160" w:hanging="180"/>
+      </w:pPr>
+    </w:lvl>
+    <w:lvl w:ilvl="3" w:tplc="040C000F" w:tentative="1">
+      <w:start w:val="1"/>
+      <w:numFmt w:val="decimal"/>
+      <w:lvlText w:val="%4."/>
+      <w:lvlJc w:val="left"/>
+      <w:pPr>
+        <w:ind w:left="2880" w:hanging="360"/>
+      </w:pPr>
+    </w:lvl>
+    <w:lvl w:ilvl="4" w:tplc="040C0019" w:tentative="1">
+      <w:start w:val="1"/>
+      <w:numFmt w:val="lowerLetter"/>
+      <w:lvlText w:val="%5."/>
+      <w:lvlJc w:val="left"/>
+      <w:pPr>
+        <w:ind w:left="3600" w:hanging="360"/>
+      </w:pPr>
+    </w:lvl>
+    <w:lvl w:ilvl="5" w:tplc="040C001B" w:tentative="1">
+      <w:start w:val="1"/>
+      <w:numFmt w:val="lowerRoman"/>
+      <w:lvlText w:val="%6."/>
+      <w:lvlJc w:val="right"/>
+      <w:pPr>
+        <w:ind w:left="4320" w:hanging="180"/>
+      </w:pPr>
+    </w:lvl>
+    <w:lvl w:ilvl="6" w:tplc="040C000F" w:tentative="1">
+      <w:start w:val="1"/>
+      <w:numFmt w:val="decimal"/>
+      <w:lvlText w:val="%7."/>
+      <w:lvlJc w:val="left"/>
+      <w:pPr>
+        <w:ind w:left="5040" w:hanging="360"/>
+      </w:pPr>
+    </w:lvl>
+    <w:lvl w:ilvl="7" w:tplc="040C0019" w:tentative="1">
+      <w:start w:val="1"/>
+      <w:numFmt w:val="lowerLetter"/>
+      <w:lvlText w:val="%8."/>
+      <w:lvlJc w:val="left"/>
+      <w:pPr>
+        <w:ind w:left="5760" w:hanging="360"/>
+      </w:pPr>
+    </w:lvl>
+    <w:lvl w:ilvl="8" w:tplc="040C001B" w:tentative="1">
+      <w:start w:val="1"/>
+      <w:numFmt w:val="lowerRoman"/>
+      <w:lvlText w:val="%9."/>
+      <w:lvlJc w:val="right"/>
+      <w:pPr>
+        <w:ind w:left="6480" w:hanging="180"/>
+      </w:pPr>
+    </w:lvl>
+  </w:abstractNum>
+  <w:abstractNum w:abstractNumId="15">
+    <w:nsid w:val="40303FB5"/>
+    <w:multiLevelType w:val="hybridMultilevel"/>
+    <w:tmpl w:val="AAE6A7F0"/>
+    <w:lvl w:ilvl="0" w:tplc="35D0CBA4">
+      <w:start w:val="1"/>
+      <w:numFmt w:val="bullet"/>
+      <w:lvlText w:val=""/>
+      <w:lvlJc w:val="left"/>
+      <w:pPr>
+        <w:ind w:left="720" w:hanging="360"/>
+      </w:pPr>
+      <w:rPr>
+        <w:rFonts w:ascii="Wingdings" w:hAnsi="Wingdings" w:hint="default"/>
+      </w:rPr>
+    </w:lvl>
+    <w:lvl w:ilvl="1" w:tplc="040C0003" w:tentative="1">
+      <w:start w:val="1"/>
+      <w:numFmt w:val="bullet"/>
+      <w:lvlText w:val="o"/>
+      <w:lvlJc w:val="left"/>
+      <w:pPr>
+        <w:ind w:left="1440" w:hanging="360"/>
+      </w:pPr>
+      <w:rPr>
+        <w:rFonts w:ascii="Courier New" w:hAnsi="Courier New" w:cs="Courier New" w:hint="default"/>
+      </w:rPr>
+    </w:lvl>
+    <w:lvl w:ilvl="2" w:tplc="040C0005" w:tentative="1">
+      <w:start w:val="1"/>
+      <w:numFmt w:val="bullet"/>
+      <w:lvlText w:val=""/>
+      <w:lvlJc w:val="left"/>
+      <w:pPr>
+        <w:ind w:left="2160" w:hanging="360"/>
+      </w:pPr>
+      <w:rPr>
+        <w:rFonts w:ascii="Wingdings" w:hAnsi="Wingdings" w:hint="default"/>
+      </w:rPr>
+    </w:lvl>
+    <w:lvl w:ilvl="3" w:tplc="040C0001" w:tentative="1">
+      <w:start w:val="1"/>
+      <w:numFmt w:val="bullet"/>
+      <w:lvlText w:val=""/>
+      <w:lvlJc w:val="left"/>
+      <w:pPr>
+        <w:ind w:left="2880" w:hanging="360"/>
+      </w:pPr>
+      <w:rPr>
+        <w:rFonts w:ascii="Symbol" w:hAnsi="Symbol" w:hint="default"/>
+      </w:rPr>
+    </w:lvl>
+    <w:lvl w:ilvl="4" w:tplc="040C0003" w:tentative="1">
+      <w:start w:val="1"/>
+      <w:numFmt w:val="bullet"/>
+      <w:lvlText w:val="o"/>
+      <w:lvlJc w:val="left"/>
+      <w:pPr>
+        <w:ind w:left="3600" w:hanging="360"/>
+      </w:pPr>
+      <w:rPr>
+        <w:rFonts w:ascii="Courier New" w:hAnsi="Courier New" w:cs="Courier New" w:hint="default"/>
+      </w:rPr>
+    </w:lvl>
+    <w:lvl w:ilvl="5" w:tplc="040C0005" w:tentative="1">
+      <w:start w:val="1"/>
+      <w:numFmt w:val="bullet"/>
+      <w:lvlText w:val=""/>
+      <w:lvlJc w:val="left"/>
+      <w:pPr>
+        <w:ind w:left="4320" w:hanging="360"/>
+      </w:pPr>
+      <w:rPr>
+        <w:rFonts w:ascii="Wingdings" w:hAnsi="Wingdings" w:hint="default"/>
+      </w:rPr>
+    </w:lvl>
+    <w:lvl w:ilvl="6" w:tplc="040C0001" w:tentative="1">
+      <w:start w:val="1"/>
+      <w:numFmt w:val="bullet"/>
+      <w:lvlText w:val=""/>
+      <w:lvlJc w:val="left"/>
+      <w:pPr>
+        <w:ind w:left="5040" w:hanging="360"/>
+      </w:pPr>
+      <w:rPr>
+        <w:rFonts w:ascii="Symbol" w:hAnsi="Symbol" w:hint="default"/>
+      </w:rPr>
+    </w:lvl>
+    <w:lvl w:ilvl="7" w:tplc="040C0003" w:tentative="1">
+      <w:start w:val="1"/>
+      <w:numFmt w:val="bullet"/>
+      <w:lvlText w:val="o"/>
+      <w:lvlJc w:val="left"/>
+      <w:pPr>
+        <w:ind w:left="5760" w:hanging="360"/>
+      </w:pPr>
+      <w:rPr>
+        <w:rFonts w:ascii="Courier New" w:hAnsi="Courier New" w:cs="Courier New" w:hint="default"/>
+      </w:rPr>
+    </w:lvl>
+    <w:lvl w:ilvl="8" w:tplc="040C0005" w:tentative="1">
+      <w:start w:val="1"/>
+      <w:numFmt w:val="bullet"/>
+      <w:lvlText w:val=""/>
+      <w:lvlJc w:val="left"/>
+      <w:pPr>
+        <w:ind w:left="6480" w:hanging="360"/>
+      </w:pPr>
+      <w:rPr>
+        <w:rFonts w:ascii="Wingdings" w:hAnsi="Wingdings" w:hint="default"/>
+      </w:rPr>
+    </w:lvl>
+  </w:abstractNum>
+  <w:abstractNum w:abstractNumId="16">
     <w:nsid w:val="468E7B42"/>
     <w:multiLevelType w:val="hybridMultilevel"/>
     <w:tmpl w:val="BEEC107E"/>
@@ -2722,7 +3749,7 @@
       </w:rPr>
     </w:lvl>
   </w:abstractNum>
-  <w:abstractNum w:abstractNumId="14">
+  <w:abstractNum w:abstractNumId="17">
     <w:nsid w:val="48065BF2"/>
     <w:multiLevelType w:val="hybridMultilevel"/>
     <w:tmpl w:val="10247F3A"/>
@@ -2835,7 +3862,7 @@
       </w:rPr>
     </w:lvl>
   </w:abstractNum>
-  <w:abstractNum w:abstractNumId="15">
+  <w:abstractNum w:abstractNumId="18">
     <w:nsid w:val="4D6B355F"/>
     <w:multiLevelType w:val="hybridMultilevel"/>
     <w:tmpl w:val="7C704B9E"/>
@@ -2927,14 +3954,13 @@
       </w:pPr>
     </w:lvl>
   </w:abstractNum>
-  <w:abstractNum w:abstractNumId="16">
+  <w:abstractNum w:abstractNumId="19">
     <w:nsid w:val="5AC617FF"/>
     <w:multiLevelType w:val="hybridMultilevel"/>
     <w:tmpl w:val="6542FFE6"/>
     <w:lvl w:ilvl="0" w:tplc="CEA6353A">
       <w:start w:val="1"/>
       <w:numFmt w:val="upperRoman"/>
-      <w:pStyle w:val="Sous-Titre"/>
       <w:suff w:val="space"/>
       <w:lvlText w:val="%1."/>
       <w:lvlJc w:val="right"/>
@@ -3019,7 +4045,7 @@
       </w:pPr>
     </w:lvl>
   </w:abstractNum>
-  <w:abstractNum w:abstractNumId="17">
+  <w:abstractNum w:abstractNumId="20">
     <w:nsid w:val="6C942D91"/>
     <w:multiLevelType w:val="singleLevel"/>
     <w:tmpl w:val="040C0003"/>
@@ -3036,7 +4062,150 @@
       </w:rPr>
     </w:lvl>
   </w:abstractNum>
-  <w:abstractNum w:abstractNumId="18">
+  <w:abstractNum w:abstractNumId="21">
+    <w:nsid w:val="6CAA1139"/>
+    <w:multiLevelType w:val="hybridMultilevel"/>
+    <w:tmpl w:val="77381352"/>
+    <w:lvl w:ilvl="0" w:tplc="C85E7A36">
+      <w:start w:val="1"/>
+      <w:numFmt w:val="bullet"/>
+      <w:pStyle w:val="corpsdetexte4"/>
+      <w:lvlText w:val=""/>
+      <w:lvlPicBulletId w:val="0"/>
+      <w:lvlJc w:val="left"/>
+      <w:pPr>
+        <w:tabs>
+          <w:tab w:val="num" w:pos="1068"/>
+        </w:tabs>
+        <w:ind w:left="1068" w:hanging="360"/>
+      </w:pPr>
+      <w:rPr>
+        <w:rFonts w:ascii="Symbol" w:hAnsi="Symbol" w:hint="default"/>
+        <w:color w:val="auto"/>
+      </w:rPr>
+    </w:lvl>
+    <w:lvl w:ilvl="1" w:tplc="F42E2DC0" w:tentative="1">
+      <w:start w:val="1"/>
+      <w:numFmt w:val="bullet"/>
+      <w:lvlText w:val="o"/>
+      <w:lvlJc w:val="left"/>
+      <w:pPr>
+        <w:tabs>
+          <w:tab w:val="num" w:pos="595"/>
+        </w:tabs>
+        <w:ind w:left="595" w:hanging="360"/>
+      </w:pPr>
+      <w:rPr>
+        <w:rFonts w:ascii="Courier New" w:hAnsi="Courier New" w:cs="Courier New" w:hint="default"/>
+      </w:rPr>
+    </w:lvl>
+    <w:lvl w:ilvl="2" w:tplc="9880EFB0" w:tentative="1">
+      <w:start w:val="1"/>
+      <w:numFmt w:val="bullet"/>
+      <w:lvlText w:val=""/>
+      <w:lvlJc w:val="left"/>
+      <w:pPr>
+        <w:tabs>
+          <w:tab w:val="num" w:pos="1315"/>
+        </w:tabs>
+        <w:ind w:left="1315" w:hanging="360"/>
+      </w:pPr>
+      <w:rPr>
+        <w:rFonts w:ascii="Wingdings" w:hAnsi="Wingdings" w:hint="default"/>
+      </w:rPr>
+    </w:lvl>
+    <w:lvl w:ilvl="3" w:tplc="D0A008E8" w:tentative="1">
+      <w:start w:val="1"/>
+      <w:numFmt w:val="bullet"/>
+      <w:lvlText w:val=""/>
+      <w:lvlJc w:val="left"/>
+      <w:pPr>
+        <w:tabs>
+          <w:tab w:val="num" w:pos="2035"/>
+        </w:tabs>
+        <w:ind w:left="2035" w:hanging="360"/>
+      </w:pPr>
+      <w:rPr>
+        <w:rFonts w:ascii="Symbol" w:hAnsi="Symbol" w:hint="default"/>
+      </w:rPr>
+    </w:lvl>
+    <w:lvl w:ilvl="4" w:tplc="1C66DAF8" w:tentative="1">
+      <w:start w:val="1"/>
+      <w:numFmt w:val="bullet"/>
+      <w:lvlText w:val="o"/>
+      <w:lvlJc w:val="left"/>
+      <w:pPr>
+        <w:tabs>
+          <w:tab w:val="num" w:pos="2755"/>
+        </w:tabs>
+        <w:ind w:left="2755" w:hanging="360"/>
+      </w:pPr>
+      <w:rPr>
+        <w:rFonts w:ascii="Courier New" w:hAnsi="Courier New" w:cs="Courier New" w:hint="default"/>
+      </w:rPr>
+    </w:lvl>
+    <w:lvl w:ilvl="5" w:tplc="EC064B68" w:tentative="1">
+      <w:start w:val="1"/>
+      <w:numFmt w:val="bullet"/>
+      <w:lvlText w:val=""/>
+      <w:lvlJc w:val="left"/>
+      <w:pPr>
+        <w:tabs>
+          <w:tab w:val="num" w:pos="3475"/>
+        </w:tabs>
+        <w:ind w:left="3475" w:hanging="360"/>
+      </w:pPr>
+      <w:rPr>
+        <w:rFonts w:ascii="Wingdings" w:hAnsi="Wingdings" w:hint="default"/>
+      </w:rPr>
+    </w:lvl>
+    <w:lvl w:ilvl="6" w:tplc="63728404" w:tentative="1">
+      <w:start w:val="1"/>
+      <w:numFmt w:val="bullet"/>
+      <w:lvlText w:val=""/>
+      <w:lvlJc w:val="left"/>
+      <w:pPr>
+        <w:tabs>
+          <w:tab w:val="num" w:pos="4195"/>
+        </w:tabs>
+        <w:ind w:left="4195" w:hanging="360"/>
+      </w:pPr>
+      <w:rPr>
+        <w:rFonts w:ascii="Symbol" w:hAnsi="Symbol" w:hint="default"/>
+      </w:rPr>
+    </w:lvl>
+    <w:lvl w:ilvl="7" w:tplc="23F249EE" w:tentative="1">
+      <w:start w:val="1"/>
+      <w:numFmt w:val="bullet"/>
+      <w:lvlText w:val="o"/>
+      <w:lvlJc w:val="left"/>
+      <w:pPr>
+        <w:tabs>
+          <w:tab w:val="num" w:pos="4915"/>
+        </w:tabs>
+        <w:ind w:left="4915" w:hanging="360"/>
+      </w:pPr>
+      <w:rPr>
+        <w:rFonts w:ascii="Courier New" w:hAnsi="Courier New" w:cs="Courier New" w:hint="default"/>
+      </w:rPr>
+    </w:lvl>
+    <w:lvl w:ilvl="8" w:tplc="89C83E7A" w:tentative="1">
+      <w:start w:val="1"/>
+      <w:numFmt w:val="bullet"/>
+      <w:lvlText w:val=""/>
+      <w:lvlJc w:val="left"/>
+      <w:pPr>
+        <w:tabs>
+          <w:tab w:val="num" w:pos="5635"/>
+        </w:tabs>
+        <w:ind w:left="5635" w:hanging="360"/>
+      </w:pPr>
+      <w:rPr>
+        <w:rFonts w:ascii="Wingdings" w:hAnsi="Wingdings" w:hint="default"/>
+      </w:rPr>
+    </w:lvl>
+  </w:abstractNum>
+  <w:abstractNum w:abstractNumId="22">
     <w:nsid w:val="76131269"/>
     <w:multiLevelType w:val="hybridMultilevel"/>
     <w:tmpl w:val="CE3C7692"/>
@@ -3128,7 +4297,7 @@
       </w:pPr>
     </w:lvl>
   </w:abstractNum>
-  <w:abstractNum w:abstractNumId="19">
+  <w:abstractNum w:abstractNumId="23">
     <w:nsid w:val="79ED5696"/>
     <w:multiLevelType w:val="hybridMultilevel"/>
     <w:tmpl w:val="EF46F0DE"/>
@@ -3244,7 +4413,7 @@
     </w:lvl>
   </w:abstractNum>
   <w:num w:numId="1">
-    <w:abstractNumId w:val="16"/>
+    <w:abstractNumId w:val="19"/>
     <w:lvlOverride w:ilvl="0">
       <w:startOverride w:val="1"/>
     </w:lvlOverride>
@@ -3253,13 +4422,13 @@
     <w:abstractNumId w:val="3"/>
   </w:num>
   <w:num w:numId="3">
+    <w:abstractNumId w:val="22"/>
+  </w:num>
+  <w:num w:numId="4">
     <w:abstractNumId w:val="18"/>
   </w:num>
-  <w:num w:numId="4">
-    <w:abstractNumId w:val="15"/>
-  </w:num>
   <w:num w:numId="5">
-    <w:abstractNumId w:val="19"/>
+    <w:abstractNumId w:val="23"/>
   </w:num>
   <w:num w:numId="6">
     <w:abstractNumId w:val="6"/>
@@ -3277,7 +4446,7 @@
     </w:lvlOverride>
   </w:num>
   <w:num w:numId="10">
-    <w:abstractNumId w:val="18"/>
+    <w:abstractNumId w:val="22"/>
     <w:lvlOverride w:ilvl="0">
       <w:startOverride w:val="1"/>
     </w:lvlOverride>
@@ -3286,16 +4455,16 @@
     <w:abstractNumId w:val="4"/>
   </w:num>
   <w:num w:numId="12">
-    <w:abstractNumId w:val="9"/>
+    <w:abstractNumId w:val="10"/>
   </w:num>
   <w:num w:numId="13">
     <w:abstractNumId w:val="5"/>
   </w:num>
   <w:num w:numId="14">
-    <w:abstractNumId w:val="12"/>
+    <w:abstractNumId w:val="13"/>
   </w:num>
   <w:num w:numId="15">
-    <w:abstractNumId w:val="14"/>
+    <w:abstractNumId w:val="17"/>
   </w:num>
   <w:num w:numId="16">
     <w:abstractNumId w:val="7"/>
@@ -3307,34 +4476,34 @@
     </w:lvlOverride>
   </w:num>
   <w:num w:numId="18">
-    <w:abstractNumId w:val="18"/>
+    <w:abstractNumId w:val="22"/>
     <w:lvlOverride w:ilvl="0">
       <w:startOverride w:val="1"/>
     </w:lvlOverride>
   </w:num>
   <w:num w:numId="19">
-    <w:abstractNumId w:val="18"/>
+    <w:abstractNumId w:val="22"/>
     <w:lvlOverride w:ilvl="0">
       <w:startOverride w:val="1"/>
     </w:lvlOverride>
   </w:num>
   <w:num w:numId="20">
-    <w:abstractNumId w:val="11"/>
+    <w:abstractNumId w:val="12"/>
   </w:num>
   <w:num w:numId="21">
     <w:abstractNumId w:val="8"/>
   </w:num>
   <w:num w:numId="22">
-    <w:abstractNumId w:val="10"/>
+    <w:abstractNumId w:val="11"/>
     <w:lvlOverride w:ilvl="0">
       <w:startOverride w:val="1"/>
     </w:lvlOverride>
   </w:num>
   <w:num w:numId="23">
-    <w:abstractNumId w:val="17"/>
+    <w:abstractNumId w:val="20"/>
   </w:num>
   <w:num w:numId="24">
-    <w:abstractNumId w:val="13"/>
+    <w:abstractNumId w:val="16"/>
   </w:num>
   <w:num w:numId="25">
     <w:abstractNumId w:val="1"/>
@@ -3347,6 +4516,21 @@
   </w:num>
   <w:num w:numId="28">
     <w:abstractNumId w:val="2"/>
+  </w:num>
+  <w:num w:numId="29">
+    <w:abstractNumId w:val="21"/>
+  </w:num>
+  <w:num w:numId="30">
+    <w:abstractNumId w:val="15"/>
+  </w:num>
+  <w:num w:numId="31">
+    <w:abstractNumId w:val="14"/>
+  </w:num>
+  <w:num w:numId="32">
+    <w:abstractNumId w:val="9"/>
+  </w:num>
+  <w:num w:numId="33">
+    <w:abstractNumId w:val="6"/>
   </w:num>
   <w:numIdMacAtCleanup w:val="18"/>
 </w:numbering>
@@ -3502,7 +4686,7 @@
   <w:style w:type="paragraph" w:default="1" w:styleId="Normal">
     <w:name w:val="Normal"/>
     <w:qFormat/>
-    <w:rsid w:val="00CF6DDA"/>
+    <w:rsid w:val="00BA1A3A"/>
     <w:pPr>
       <w:jc w:val="both"/>
     </w:pPr>
@@ -3607,9 +4791,6 @@
     <w:qFormat/>
     <w:rsid w:val="004305BC"/>
     <w:pPr>
-      <w:numPr>
-        <w:numId w:val="2"/>
-      </w:numPr>
       <w:outlineLvl w:val="4"/>
     </w:pPr>
     <w:rPr>
@@ -4009,23 +5190,23 @@
   </w:style>
   <w:style w:type="paragraph" w:customStyle="1" w:styleId="Sous-Titre">
     <w:name w:val="Sous-Titre"/>
-    <w:basedOn w:val="Normal"/>
+    <w:basedOn w:val="Titre5"/>
     <w:next w:val="Normal"/>
     <w:qFormat/>
-    <w:rsid w:val="004305BC"/>
+    <w:rsid w:val="004A0C33"/>
     <w:pPr>
-      <w:numPr>
-        <w:numId w:val="1"/>
-      </w:numPr>
-      <w:spacing w:after="240"/>
-      <w:jc w:val="center"/>
-      <w:outlineLvl w:val="1"/>
+      <w:shd w:val="pct15" w:color="auto" w:fill="auto"/>
+      <w:spacing w:before="120"/>
     </w:pPr>
     <w:rPr>
+      <w:rFonts w:ascii="Arial" w:eastAsia="Times New Roman" w:hAnsi="Arial"/>
       <w:b/>
-      <w:sz w:val="32"/>
-      <w:szCs w:val="32"/>
-      <w:u w:val="single"/>
+      <w:i w:val="0"/>
+      <w:smallCaps w:val="0"/>
+      <w:sz w:val="24"/>
+      <w:szCs w:val="24"/>
+      <w:u w:val="none"/>
+      <w:lang w:eastAsia="fr-FR"/>
     </w:rPr>
   </w:style>
   <w:style w:type="paragraph" w:styleId="Titre">
@@ -4534,6 +5715,122 @@
       <w:sz w:val="24"/>
       <w:szCs w:val="24"/>
       <w:lang w:eastAsia="fr-FR"/>
+    </w:rPr>
+  </w:style>
+  <w:style w:type="paragraph" w:customStyle="1" w:styleId="corpsdetexte4">
+    <w:name w:val="corps de texte 4"/>
+    <w:basedOn w:val="Normal"/>
+    <w:rsid w:val="00BA1A3A"/>
+    <w:pPr>
+      <w:numPr>
+        <w:numId w:val="29"/>
+      </w:numPr>
+      <w:spacing w:before="60"/>
+    </w:pPr>
+    <w:rPr>
+      <w:szCs w:val="24"/>
+      <w:lang w:eastAsia="fr-FR"/>
+    </w:rPr>
+  </w:style>
+  <w:style w:type="table" w:customStyle="1" w:styleId="Trameclaire-Accent12">
+    <w:name w:val="Trame claire - Accent 12"/>
+    <w:basedOn w:val="TableauNormal"/>
+    <w:uiPriority w:val="60"/>
+    <w:rsid w:val="00BA1A3A"/>
+    <w:rPr>
+      <w:color w:val="365F91" w:themeColor="accent1" w:themeShade="BF"/>
+    </w:rPr>
+    <w:tblPr>
+      <w:tblStyleRowBandSize w:val="1"/>
+      <w:tblStyleColBandSize w:val="1"/>
+      <w:tblBorders>
+        <w:top w:val="single" w:sz="8" w:space="0" w:color="4F81BD" w:themeColor="accent1"/>
+        <w:bottom w:val="single" w:sz="8" w:space="0" w:color="4F81BD" w:themeColor="accent1"/>
+      </w:tblBorders>
+    </w:tblPr>
+    <w:tblStylePr w:type="firstRow">
+      <w:pPr>
+        <w:spacing w:before="0" w:after="0" w:line="240" w:lineRule="auto"/>
+      </w:pPr>
+      <w:rPr>
+        <w:b/>
+        <w:bCs/>
+      </w:rPr>
+      <w:tblPr/>
+      <w:tcPr>
+        <w:tcBorders>
+          <w:top w:val="single" w:sz="8" w:space="0" w:color="4F81BD" w:themeColor="accent1"/>
+          <w:left w:val="nil"/>
+          <w:bottom w:val="single" w:sz="8" w:space="0" w:color="4F81BD" w:themeColor="accent1"/>
+          <w:right w:val="nil"/>
+          <w:insideH w:val="nil"/>
+          <w:insideV w:val="nil"/>
+        </w:tcBorders>
+      </w:tcPr>
+    </w:tblStylePr>
+    <w:tblStylePr w:type="lastRow">
+      <w:pPr>
+        <w:spacing w:before="0" w:after="0" w:line="240" w:lineRule="auto"/>
+      </w:pPr>
+      <w:rPr>
+        <w:b/>
+        <w:bCs/>
+      </w:rPr>
+      <w:tblPr/>
+      <w:tcPr>
+        <w:tcBorders>
+          <w:top w:val="single" w:sz="8" w:space="0" w:color="4F81BD" w:themeColor="accent1"/>
+          <w:left w:val="nil"/>
+          <w:bottom w:val="single" w:sz="8" w:space="0" w:color="4F81BD" w:themeColor="accent1"/>
+          <w:right w:val="nil"/>
+          <w:insideH w:val="nil"/>
+          <w:insideV w:val="nil"/>
+        </w:tcBorders>
+      </w:tcPr>
+    </w:tblStylePr>
+    <w:tblStylePr w:type="firstCol">
+      <w:rPr>
+        <w:b/>
+        <w:bCs/>
+      </w:rPr>
+    </w:tblStylePr>
+    <w:tblStylePr w:type="lastCol">
+      <w:rPr>
+        <w:b/>
+        <w:bCs/>
+      </w:rPr>
+    </w:tblStylePr>
+    <w:tblStylePr w:type="band1Vert">
+      <w:tblPr/>
+      <w:tcPr>
+        <w:tcBorders>
+          <w:left w:val="nil"/>
+          <w:right w:val="nil"/>
+          <w:insideH w:val="nil"/>
+          <w:insideV w:val="nil"/>
+        </w:tcBorders>
+        <w:shd w:val="clear" w:color="auto" w:fill="D3DFEE" w:themeFill="accent1" w:themeFillTint="3F"/>
+      </w:tcPr>
+    </w:tblStylePr>
+    <w:tblStylePr w:type="band1Horz">
+      <w:tblPr/>
+      <w:tcPr>
+        <w:tcBorders>
+          <w:left w:val="nil"/>
+          <w:right w:val="nil"/>
+          <w:insideH w:val="nil"/>
+          <w:insideV w:val="nil"/>
+        </w:tcBorders>
+        <w:shd w:val="clear" w:color="auto" w:fill="D3DFEE" w:themeFill="accent1" w:themeFillTint="3F"/>
+      </w:tcPr>
+    </w:tblStylePr>
+  </w:style>
+  <w:style w:type="character" w:styleId="lev">
+    <w:name w:val="Strong"/>
+    <w:qFormat/>
+    <w:rsid w:val="00BA1A3A"/>
+    <w:rPr>
+      <w:sz w:val="22"/>
     </w:rPr>
   </w:style>
 </w:styles>
@@ -5017,7 +6314,7 @@
 </file>
 
 <file path=customXml/itemProps1.xml><?xml version="1.0" encoding="utf-8"?>
-<ds:datastoreItem xmlns:ds="http://schemas.openxmlformats.org/officeDocument/2006/customXml" ds:itemID="{D9886CFB-6D48-45F4-A584-EC51B8BCAC2B}">
+<ds:datastoreItem xmlns:ds="http://schemas.openxmlformats.org/officeDocument/2006/customXml" ds:itemID="{24EBAD21-30D5-4D0C-8C79-40FBCC8C33B7}">
   <ds:schemaRefs>
     <ds:schemaRef ds:uri="http://schemas.openxmlformats.org/officeDocument/2006/bibliography"/>
   </ds:schemaRefs>

</xml_diff>